<commit_message>
code smell by element 1
</commit_message>
<xml_diff>
--- a/Project/Phase 1/Sprint1/team_member_1/code_smells_element1.docx
+++ b/Project/Phase 1/Sprint1/team_member_1/code_smells_element1.docx
@@ -2,15 +2,1319 @@
 <file path=word/document.xml><?xml version="1.0" encoding="utf-8"?>
 <w:document xmlns:wpc="http://schemas.microsoft.com/office/word/2010/wordprocessingCanvas" xmlns:cx="http://schemas.microsoft.com/office/drawing/2014/chartex" xmlns:cx1="http://schemas.microsoft.com/office/drawing/2015/9/8/chartex" xmlns:cx2="http://schemas.microsoft.com/office/drawing/2015/10/21/chartex" xmlns:cx3="http://schemas.microsoft.com/office/drawing/2016/5/9/chartex" xmlns:cx4="http://schemas.microsoft.com/office/drawing/2016/5/10/chartex" xmlns:cx5="http://schemas.microsoft.com/office/drawing/2016/5/11/chartex" xmlns:cx6="http://schemas.microsoft.com/office/drawing/2016/5/12/chartex" xmlns:cx7="http://schemas.microsoft.com/office/drawing/2016/5/13/chartex" xmlns:cx8="http://schemas.microsoft.com/office/drawing/2016/5/14/chartex" xmlns:mc="http://schemas.openxmlformats.org/markup-compatibility/2006" xmlns:aink="http://schemas.microsoft.com/office/drawing/2016/ink" xmlns:am3d="http://schemas.microsoft.com/office/drawing/2017/model3d" xmlns:o="urn:schemas-microsoft-com:office:office" xmlns:oel="http://schemas.microsoft.com/office/2019/extlst" xmlns:r="http://schemas.openxmlformats.org/officeDocument/2006/relationships" xmlns:m="http://schemas.openxmlformats.org/officeDocument/2006/math" xmlns:v="urn:schemas-microsoft-com:vml" xmlns:wp14="http://schemas.microsoft.com/office/word/2010/wordprocessingDrawing" xmlns:wp="http://schemas.openxmlformats.org/drawingml/2006/wordprocessingDrawing" xmlns:w10="urn:schemas-microsoft-com:office:word" xmlns:w="http://schemas.openxmlformats.org/wordprocessingml/2006/main" xmlns:w14="http://schemas.microsoft.com/office/word/2010/wordml" xmlns:w15="http://schemas.microsoft.com/office/word/2012/wordml" xmlns:w16cex="http://schemas.microsoft.com/office/word/2018/wordml/cex" xmlns:w16cid="http://schemas.microsoft.com/office/word/2016/wordml/cid" xmlns:w16="http://schemas.microsoft.com/office/word/2018/wordml" xmlns:w16sdtdh="http://schemas.microsoft.com/office/word/2020/wordml/sdtdatahash" xmlns:w16se="http://schemas.microsoft.com/office/word/2015/wordml/symex" xmlns:wpg="http://schemas.microsoft.com/office/word/2010/wordprocessingGroup" xmlns:wpi="http://schemas.microsoft.com/office/word/2010/wordprocessingInk" xmlns:wne="http://schemas.microsoft.com/office/word/2006/wordml" xmlns:wps="http://schemas.microsoft.com/office/word/2010/wordprocessingShape" mc:Ignorable="w14 w15 w16se w16cid w16 w16cex w16sdtdh wp14">
   <w:body>
+    <w:p>
+      <w:pPr>
+        <w:pStyle w:val="Ttulo1"/>
+        <w:rPr>
+          <w:lang w:val="en-US"/>
+        </w:rPr>
+      </w:pPr>
+      <w:r>
+        <w:rPr>
+          <w:lang w:val="en-US"/>
+        </w:rPr>
+        <w:t>Code smells</w:t>
+      </w:r>
+    </w:p>
+    <w:p>
+      <w:pPr>
+        <w:pStyle w:val="PargrafodaLista"/>
+        <w:numPr>
+          <w:ilvl w:val="0"/>
+          <w:numId w:val="1"/>
+        </w:numPr>
+        <w:rPr>
+          <w:lang w:val="en-US"/>
+        </w:rPr>
+      </w:pPr>
+      <w:r>
+        <w:rPr>
+          <w:lang w:val="en-US"/>
+        </w:rPr>
+        <w:t>Comments</w:t>
+      </w:r>
+      <w:r>
+        <w:rPr>
+          <w:lang w:val="en-US"/>
+        </w:rPr>
+        <w:br/>
+      </w:r>
+    </w:p>
+    <w:p>
+      <w:pPr>
+        <w:pStyle w:val="PargrafodaLista"/>
+        <w:numPr>
+          <w:ilvl w:val="0"/>
+          <w:numId w:val="2"/>
+        </w:numPr>
+        <w:rPr>
+          <w:lang w:val="en-US"/>
+        </w:rPr>
+      </w:pPr>
+      <w:r>
+        <w:rPr>
+          <w:b/>
+          <w:bCs/>
+          <w:lang w:val="en-US"/>
+        </w:rPr>
+        <w:t>Code snippet:</w:t>
+      </w:r>
+      <w:r>
+        <w:rPr>
+          <w:lang w:val="en-US"/>
+        </w:rPr>
+        <w:t xml:space="preserve"> </w:t>
+      </w:r>
+      <w:bookmarkStart w:id="0" w:name="_MON_1727622857"/>
+      <w:bookmarkEnd w:id="0"/>
+      <w:r>
+        <w:rPr>
+          <w:lang w:val="en-US"/>
+        </w:rPr>
+        <w:object w:dxaOrig="8504" w:dyaOrig="3169" w14:anchorId="1E3EA7F8">
+          <v:shapetype id="_x0000_t75" coordsize="21600,21600" o:spt="75" o:preferrelative="t" path="m@4@5l@4@11@9@11@9@5xe" filled="f" stroked="f">
+            <v:stroke joinstyle="miter"/>
+            <v:formulas>
+              <v:f eqn="if lineDrawn pixelLineWidth 0"/>
+              <v:f eqn="sum @0 1 0"/>
+              <v:f eqn="sum 0 0 @1"/>
+              <v:f eqn="prod @2 1 2"/>
+              <v:f eqn="prod @3 21600 pixelWidth"/>
+              <v:f eqn="prod @3 21600 pixelHeight"/>
+              <v:f eqn="sum @0 0 1"/>
+              <v:f eqn="prod @6 1 2"/>
+              <v:f eqn="prod @7 21600 pixelWidth"/>
+              <v:f eqn="sum @8 21600 0"/>
+              <v:f eqn="prod @7 21600 pixelHeight"/>
+              <v:f eqn="sum @10 21600 0"/>
+            </v:formulas>
+            <v:path o:extrusionok="f" gradientshapeok="t" o:connecttype="rect"/>
+            <o:lock v:ext="edit" aspectratio="t"/>
+          </v:shapetype>
+          <v:shape id="_x0000_i1025" type="#_x0000_t75" style="width:425.25pt;height:158.25pt" o:ole="">
+            <v:imagedata r:id="rId5" o:title=""/>
+          </v:shape>
+          <o:OLEObject Type="Embed" ProgID="Word.OpenDocumentText.12" ShapeID="_x0000_i1025" DrawAspect="Content" ObjectID="_1727713416" r:id="rId6"/>
+        </w:object>
+      </w:r>
+    </w:p>
+    <w:p>
+      <w:pPr>
+        <w:pStyle w:val="PargrafodaLista"/>
+        <w:numPr>
+          <w:ilvl w:val="0"/>
+          <w:numId w:val="2"/>
+        </w:numPr>
+        <w:rPr>
+          <w:lang w:val="en-US"/>
+        </w:rPr>
+      </w:pPr>
+      <w:r>
+        <w:rPr>
+          <w:b/>
+          <w:bCs/>
+          <w:lang w:val="en-US"/>
+        </w:rPr>
+        <w:t>Location:</w:t>
+      </w:r>
+      <w:r>
+        <w:rPr>
+          <w:lang w:val="en-US"/>
+        </w:rPr>
+        <w:t xml:space="preserve"> ganttproject/src/main/java/net/sourceforge/ganttproject/export/CommandLineExportApplication.java</w:t>
+      </w:r>
+    </w:p>
+    <w:p>
+      <w:pPr>
+        <w:pStyle w:val="PargrafodaLista"/>
+        <w:ind w:left="1440"/>
+        <w:rPr>
+          <w:lang w:val="en-US"/>
+        </w:rPr>
+      </w:pPr>
+    </w:p>
+    <w:p>
+      <w:pPr>
+        <w:pStyle w:val="PargrafodaLista"/>
+        <w:numPr>
+          <w:ilvl w:val="0"/>
+          <w:numId w:val="2"/>
+        </w:numPr>
+        <w:rPr>
+          <w:b/>
+          <w:bCs/>
+          <w:lang w:val="en-US"/>
+        </w:rPr>
+      </w:pPr>
+      <w:r>
+        <w:rPr>
+          <w:b/>
+          <w:bCs/>
+          <w:lang w:val="en-US"/>
+        </w:rPr>
+        <w:t xml:space="preserve">Reasoning: </w:t>
+      </w:r>
+      <w:r>
+        <w:rPr>
+          <w:lang w:val="en-US"/>
+        </w:rPr>
+        <w:t>This is a reminder that something should be done (TODO). In the snippet we can also see that we have commented code.</w:t>
+      </w:r>
+      <w:r>
+        <w:rPr>
+          <w:lang w:val="en-US"/>
+        </w:rPr>
+        <w:br/>
+        <w:t>These comments reduce readability and understandability.</w:t>
+      </w:r>
+    </w:p>
+    <w:p>
+      <w:pPr>
+        <w:pStyle w:val="PargrafodaLista"/>
+        <w:rPr>
+          <w:b/>
+          <w:bCs/>
+          <w:lang w:val="en-US"/>
+        </w:rPr>
+      </w:pPr>
+    </w:p>
+    <w:p>
+      <w:pPr>
+        <w:pStyle w:val="PargrafodaLista"/>
+        <w:numPr>
+          <w:ilvl w:val="0"/>
+          <w:numId w:val="2"/>
+        </w:numPr>
+        <w:rPr>
+          <w:b/>
+          <w:bCs/>
+          <w:lang w:val="en-US"/>
+        </w:rPr>
+      </w:pPr>
+      <w:r>
+        <w:rPr>
+          <w:b/>
+          <w:bCs/>
+          <w:lang w:val="en-US"/>
+        </w:rPr>
+        <w:t xml:space="preserve">Refactoring suggestion: </w:t>
+      </w:r>
+      <w:r>
+        <w:rPr>
+          <w:lang w:val="en-US"/>
+        </w:rPr>
+        <w:t>The proposal would be to first; remove the commented code and second remove the TODO comment or implement the functionality that is missing.</w:t>
+      </w:r>
+      <w:r>
+        <w:rPr>
+          <w:lang w:val="en-US"/>
+        </w:rPr>
+        <w:br/>
+      </w:r>
+      <w:bookmarkStart w:id="1" w:name="_MON_1727624198"/>
+      <w:bookmarkEnd w:id="1"/>
+      <w:r>
+        <w:rPr>
+          <w:b/>
+          <w:bCs/>
+          <w:lang w:val="en-US"/>
+        </w:rPr>
+        <w:object w:dxaOrig="8504" w:dyaOrig="1809" w14:anchorId="64BE9FDF">
+          <v:shape id="_x0000_i1026" type="#_x0000_t75" style="width:425.25pt;height:90.75pt" o:ole="">
+            <v:imagedata r:id="rId7" o:title=""/>
+          </v:shape>
+          <o:OLEObject Type="Embed" ProgID="Word.OpenDocumentText.12" ShapeID="_x0000_i1026" DrawAspect="Content" ObjectID="_1727713417" r:id="rId8"/>
+        </w:object>
+      </w:r>
+      <w:r>
+        <w:rPr>
+          <w:b/>
+          <w:bCs/>
+          <w:lang w:val="en-US"/>
+        </w:rPr>
+        <w:br/>
+        <w:t xml:space="preserve">Sidenote: </w:t>
+      </w:r>
+      <w:r>
+        <w:rPr>
+          <w:lang w:val="en-US"/>
+        </w:rPr>
+        <w:t xml:space="preserve">While investigating the code I noticed that most of the methods on classes/interfaces are not commented. Which makes it very difficult for whoever is maintaining the code or reading it to try to understand it. </w:t>
+      </w:r>
+      <w:r>
+        <w:rPr>
+          <w:lang w:val="en-US"/>
+        </w:rPr>
+        <w:t>The lack of comments throughout this project</w:t>
+      </w:r>
+      <w:r>
+        <w:rPr>
+          <w:lang w:val="en-US"/>
+        </w:rPr>
+        <w:t xml:space="preserve"> it’s a major code smell</w:t>
+      </w:r>
+      <w:r>
+        <w:rPr>
+          <w:lang w:val="en-US"/>
+        </w:rPr>
+        <w:t>.</w:t>
+      </w:r>
+      <w:r>
+        <w:rPr>
+          <w:b/>
+          <w:bCs/>
+          <w:lang w:val="en-US"/>
+        </w:rPr>
+        <w:br w:type="page"/>
+      </w:r>
+    </w:p>
+    <w:p>
+      <w:pPr>
+        <w:pStyle w:val="PargrafodaLista"/>
+        <w:rPr>
+          <w:b/>
+          <w:bCs/>
+          <w:lang w:val="en-US"/>
+        </w:rPr>
+      </w:pPr>
+    </w:p>
+    <w:p>
+      <w:pPr>
+        <w:pStyle w:val="PargrafodaLista"/>
+        <w:numPr>
+          <w:ilvl w:val="0"/>
+          <w:numId w:val="1"/>
+        </w:numPr>
+        <w:rPr>
+          <w:lang w:val="en-US"/>
+        </w:rPr>
+      </w:pPr>
+      <w:r>
+        <w:rPr>
+          <w:lang w:val="en-US"/>
+        </w:rPr>
+        <w:t>Duplicated Code</w:t>
+      </w:r>
+      <w:r>
+        <w:rPr>
+          <w:lang w:val="en-US"/>
+        </w:rPr>
+        <w:br/>
+      </w:r>
+    </w:p>
+    <w:p>
+      <w:pPr>
+        <w:pStyle w:val="PargrafodaLista"/>
+        <w:numPr>
+          <w:ilvl w:val="0"/>
+          <w:numId w:val="3"/>
+        </w:numPr>
+        <w:rPr>
+          <w:lang w:val="en-US"/>
+        </w:rPr>
+      </w:pPr>
+      <w:r>
+        <w:rPr>
+          <w:b/>
+          <w:bCs/>
+          <w:lang w:val="en-US"/>
+        </w:rPr>
+        <w:t>Code snippet:</w:t>
+      </w:r>
+      <w:r>
+        <w:rPr>
+          <w:lang w:val="en-US"/>
+        </w:rPr>
+        <w:t xml:space="preserve"> </w:t>
+      </w:r>
+      <w:bookmarkStart w:id="2" w:name="_MON_1727624541"/>
+      <w:bookmarkEnd w:id="2"/>
+      <w:r>
+        <w:rPr>
+          <w:lang w:val="en-US"/>
+        </w:rPr>
+        <w:object w:dxaOrig="8504" w:dyaOrig="3848" w14:anchorId="0008127F">
+          <v:shape id="_x0000_i1027" type="#_x0000_t75" style="width:425.25pt;height:192.75pt" o:ole="">
+            <v:imagedata r:id="rId9" o:title=""/>
+          </v:shape>
+          <o:OLEObject Type="Embed" ProgID="Word.OpenDocumentText.12" ShapeID="_x0000_i1027" DrawAspect="Content" ObjectID="_1727713418" r:id="rId10"/>
+        </w:object>
+      </w:r>
+    </w:p>
+    <w:p>
+      <w:pPr>
+        <w:pStyle w:val="PargrafodaLista"/>
+        <w:numPr>
+          <w:ilvl w:val="0"/>
+          <w:numId w:val="3"/>
+        </w:numPr>
+        <w:rPr>
+          <w:lang w:val="en-US"/>
+        </w:rPr>
+      </w:pPr>
+      <w:r>
+        <w:rPr>
+          <w:b/>
+          <w:bCs/>
+          <w:lang w:val="en-US"/>
+        </w:rPr>
+        <w:t>Location:</w:t>
+      </w:r>
+      <w:r>
+        <w:rPr>
+          <w:lang w:val="en-US"/>
+        </w:rPr>
+        <w:t xml:space="preserve"> </w:t>
+      </w:r>
+      <w:r>
+        <w:rPr>
+          <w:lang w:val="en-US"/>
+        </w:rPr>
+        <w:t>ganttproject/src/main/java/net/sourceforge/ganttproject/AbstractChartImplementation.java</w:t>
+      </w:r>
+    </w:p>
+    <w:p>
+      <w:pPr>
+        <w:pStyle w:val="PargrafodaLista"/>
+        <w:ind w:left="1440"/>
+        <w:rPr>
+          <w:lang w:val="en-US"/>
+        </w:rPr>
+      </w:pPr>
+    </w:p>
+    <w:p>
+      <w:pPr>
+        <w:pStyle w:val="PargrafodaLista"/>
+        <w:numPr>
+          <w:ilvl w:val="0"/>
+          <w:numId w:val="3"/>
+        </w:numPr>
+        <w:rPr>
+          <w:lang w:val="en-US"/>
+        </w:rPr>
+      </w:pPr>
+      <w:r>
+        <w:rPr>
+          <w:b/>
+          <w:bCs/>
+          <w:lang w:val="en-US"/>
+        </w:rPr>
+        <w:t>Reasoning</w:t>
+      </w:r>
+      <w:r>
+        <w:rPr>
+          <w:lang w:val="en-US"/>
+        </w:rPr>
+        <w:t>: In this example we have a duplicated method. Both methods do the same thing only with a different name.</w:t>
+      </w:r>
+      <w:r>
+        <w:rPr>
+          <w:lang w:val="en-US"/>
+        </w:rPr>
+        <w:t xml:space="preserve"> It’s confusing and makes maintaining the code more difficult.</w:t>
+      </w:r>
+    </w:p>
+    <w:p>
+      <w:pPr>
+        <w:pStyle w:val="PargrafodaLista"/>
+        <w:rPr>
+          <w:lang w:val="en-US"/>
+        </w:rPr>
+      </w:pPr>
+    </w:p>
+    <w:p>
+      <w:pPr>
+        <w:pStyle w:val="PargrafodaLista"/>
+        <w:numPr>
+          <w:ilvl w:val="0"/>
+          <w:numId w:val="3"/>
+        </w:numPr>
+        <w:rPr>
+          <w:lang w:val="en-US"/>
+        </w:rPr>
+      </w:pPr>
+      <w:r>
+        <w:rPr>
+          <w:b/>
+          <w:bCs/>
+          <w:lang w:val="en-US"/>
+        </w:rPr>
+        <w:t xml:space="preserve">Refactoring suggestion: </w:t>
+      </w:r>
+      <w:r>
+        <w:rPr>
+          <w:lang w:val="en-US"/>
+        </w:rPr>
+        <w:t>Remove one of them and refactor the other methods that call the deleted one.</w:t>
+      </w:r>
+    </w:p>
+    <w:p/>
+    <w:p/>
+    <w:p/>
+    <w:p/>
+    <w:p/>
+    <w:p/>
+    <w:p/>
+    <w:p/>
+    <w:p/>
+    <w:p/>
+    <w:p/>
+    <w:p/>
+    <w:p/>
+    <w:p>
+      <w:pPr>
+        <w:pStyle w:val="PargrafodaLista"/>
+        <w:numPr>
+          <w:ilvl w:val="0"/>
+          <w:numId w:val="1"/>
+        </w:numPr>
+        <w:rPr>
+          <w:lang w:val="en-US"/>
+        </w:rPr>
+      </w:pPr>
+      <w:r>
+        <w:rPr>
+          <w:lang w:val="en-US"/>
+        </w:rPr>
+        <w:lastRenderedPageBreak/>
+        <w:t>Dead Code</w:t>
+      </w:r>
+      <w:r>
+        <w:rPr>
+          <w:lang w:val="en-US"/>
+        </w:rPr>
+        <w:br/>
+      </w:r>
+    </w:p>
+    <w:p>
+      <w:pPr>
+        <w:pStyle w:val="PargrafodaLista"/>
+        <w:numPr>
+          <w:ilvl w:val="0"/>
+          <w:numId w:val="5"/>
+        </w:numPr>
+        <w:rPr>
+          <w:lang w:val="en-US"/>
+        </w:rPr>
+      </w:pPr>
+      <w:r>
+        <w:rPr>
+          <w:b/>
+          <w:bCs/>
+          <w:lang w:val="en-US"/>
+        </w:rPr>
+        <w:t>Code snippet:</w:t>
+      </w:r>
+      <w:bookmarkStart w:id="3" w:name="_MON_1727625083"/>
+      <w:bookmarkEnd w:id="3"/>
+      <w:r>
+        <w:rPr>
+          <w:b/>
+          <w:bCs/>
+          <w:lang w:val="en-US"/>
+        </w:rPr>
+        <w:object w:dxaOrig="8504" w:dyaOrig="4754" w14:anchorId="50BA3581">
+          <v:shape id="_x0000_i1028" type="#_x0000_t75" style="width:425.25pt;height:237.75pt" o:ole="">
+            <v:imagedata r:id="rId11" o:title=""/>
+          </v:shape>
+          <o:OLEObject Type="Embed" ProgID="Word.OpenDocumentText.12" ShapeID="_x0000_i1028" DrawAspect="Content" ObjectID="_1727713419" r:id="rId12"/>
+        </w:object>
+      </w:r>
+      <w:r>
+        <w:rPr>
+          <w:b/>
+          <w:bCs/>
+          <w:lang w:val="en-US"/>
+        </w:rPr>
+        <w:t xml:space="preserve"> </w:t>
+      </w:r>
+    </w:p>
+    <w:p>
+      <w:pPr>
+        <w:pStyle w:val="PargrafodaLista"/>
+        <w:numPr>
+          <w:ilvl w:val="0"/>
+          <w:numId w:val="5"/>
+        </w:numPr>
+        <w:rPr>
+          <w:lang w:val="en-US"/>
+        </w:rPr>
+      </w:pPr>
+      <w:r>
+        <w:rPr>
+          <w:b/>
+          <w:bCs/>
+          <w:lang w:val="en-US"/>
+        </w:rPr>
+        <w:t>Location:</w:t>
+      </w:r>
+      <w:r>
+        <w:rPr>
+          <w:lang w:val="en-US"/>
+        </w:rPr>
+        <w:t xml:space="preserve"> ganttproject/src/main/java/net/sourceforge/ganttproject/wizard/AbstractFileChooserPage.java</w:t>
+      </w:r>
+    </w:p>
+    <w:p>
+      <w:pPr>
+        <w:pStyle w:val="PargrafodaLista"/>
+        <w:ind w:left="1440"/>
+        <w:rPr>
+          <w:lang w:val="en-US"/>
+        </w:rPr>
+      </w:pPr>
+    </w:p>
+    <w:p>
+      <w:pPr>
+        <w:pStyle w:val="PargrafodaLista"/>
+        <w:numPr>
+          <w:ilvl w:val="0"/>
+          <w:numId w:val="3"/>
+        </w:numPr>
+        <w:rPr>
+          <w:lang w:val="en-US"/>
+        </w:rPr>
+      </w:pPr>
+      <w:r>
+        <w:rPr>
+          <w:b/>
+          <w:bCs/>
+          <w:lang w:val="en-US"/>
+        </w:rPr>
+        <w:t>Reasoning</w:t>
+      </w:r>
+      <w:r>
+        <w:rPr>
+          <w:lang w:val="en-US"/>
+        </w:rPr>
+        <w:t xml:space="preserve">: In this example </w:t>
+      </w:r>
+      <w:r>
+        <w:rPr>
+          <w:lang w:val="en-US"/>
+        </w:rPr>
+        <w:t xml:space="preserve">we have a case of dead code. The </w:t>
+      </w:r>
+      <w:proofErr w:type="spellStart"/>
+      <w:proofErr w:type="gramStart"/>
+      <w:r>
+        <w:rPr>
+          <w:lang w:val="en-US"/>
+        </w:rPr>
+        <w:t>getSelectUrl</w:t>
+      </w:r>
+      <w:proofErr w:type="spellEnd"/>
+      <w:r>
+        <w:rPr>
+          <w:lang w:val="en-US"/>
+        </w:rPr>
+        <w:t>(</w:t>
+      </w:r>
+      <w:proofErr w:type="gramEnd"/>
+      <w:r>
+        <w:rPr>
+          <w:lang w:val="en-US"/>
+        </w:rPr>
+        <w:t xml:space="preserve">) method calls the </w:t>
+      </w:r>
+      <w:proofErr w:type="spellStart"/>
+      <w:r>
+        <w:rPr>
+          <w:lang w:val="en-US"/>
+        </w:rPr>
+        <w:t>reportMalformedUrl</w:t>
+      </w:r>
+      <w:proofErr w:type="spellEnd"/>
+      <w:r>
+        <w:rPr>
+          <w:lang w:val="en-US"/>
+        </w:rPr>
+        <w:t>(Exception e). We shouldn’t have a parameter that’s not used (Exception e), it’s misleading. Without the parameter the behavior would be the same.</w:t>
+      </w:r>
+    </w:p>
+    <w:p>
+      <w:pPr>
+        <w:pStyle w:val="PargrafodaLista"/>
+        <w:ind w:left="1440"/>
+        <w:rPr>
+          <w:lang w:val="en-US"/>
+        </w:rPr>
+      </w:pPr>
+      <w:r>
+        <w:rPr>
+          <w:lang w:val="en-US"/>
+        </w:rPr>
+        <w:t xml:space="preserve">Also the </w:t>
+      </w:r>
+      <w:proofErr w:type="spellStart"/>
+      <w:proofErr w:type="gramStart"/>
+      <w:r>
+        <w:rPr>
+          <w:lang w:val="en-US"/>
+        </w:rPr>
+        <w:t>getSelectUrl</w:t>
+      </w:r>
+      <w:proofErr w:type="spellEnd"/>
+      <w:r>
+        <w:rPr>
+          <w:lang w:val="en-US"/>
+        </w:rPr>
+        <w:t>(</w:t>
+      </w:r>
+      <w:proofErr w:type="gramEnd"/>
+      <w:r>
+        <w:rPr>
+          <w:lang w:val="en-US"/>
+        </w:rPr>
+        <w:t xml:space="preserve">) is calling a method that does nothing. </w:t>
+      </w:r>
+      <w:r>
+        <w:rPr>
+          <w:lang w:val="en-US"/>
+        </w:rPr>
+        <w:t>It’s</w:t>
+      </w:r>
+      <w:r>
+        <w:rPr>
+          <w:lang w:val="en-US"/>
+        </w:rPr>
+        <w:t xml:space="preserve"> confusing for whoever is maintaining the code.</w:t>
+      </w:r>
+      <w:r>
+        <w:rPr>
+          <w:lang w:val="en-US"/>
+        </w:rPr>
+        <w:br/>
+      </w:r>
+    </w:p>
+    <w:p>
+      <w:pPr>
+        <w:pStyle w:val="PargrafodaLista"/>
+        <w:numPr>
+          <w:ilvl w:val="0"/>
+          <w:numId w:val="4"/>
+        </w:numPr>
+        <w:rPr>
+          <w:lang w:val="en-US"/>
+        </w:rPr>
+      </w:pPr>
+      <w:r>
+        <w:rPr>
+          <w:b/>
+          <w:bCs/>
+          <w:lang w:val="en-US"/>
+        </w:rPr>
+        <w:t xml:space="preserve">Refactoring suggestion: </w:t>
+      </w:r>
+      <w:r>
+        <w:rPr>
+          <w:lang w:val="en-US"/>
+        </w:rPr>
+        <w:t xml:space="preserve">Remove the </w:t>
+      </w:r>
+      <w:proofErr w:type="spellStart"/>
+      <w:proofErr w:type="gramStart"/>
+      <w:r>
+        <w:rPr>
+          <w:lang w:val="en-US"/>
+        </w:rPr>
+        <w:t>reportMalformedUrl</w:t>
+      </w:r>
+      <w:proofErr w:type="spellEnd"/>
+      <w:r>
+        <w:rPr>
+          <w:lang w:val="en-US"/>
+        </w:rPr>
+        <w:t>(</w:t>
+      </w:r>
+      <w:proofErr w:type="gramEnd"/>
+      <w:r>
+        <w:rPr>
+          <w:lang w:val="en-US"/>
+        </w:rPr>
+        <w:t>) altogether or implement the method.</w:t>
+      </w:r>
+      <w:bookmarkStart w:id="4" w:name="_MON_1727625513"/>
+      <w:bookmarkEnd w:id="4"/>
+      <w:r>
+        <w:rPr>
+          <w:lang w:val="en-US"/>
+        </w:rPr>
+        <w:object w:dxaOrig="8504" w:dyaOrig="3848" w14:anchorId="12A36584">
+          <v:shape id="_x0000_i1029" type="#_x0000_t75" style="width:402pt;height:181.5pt" o:ole="">
+            <v:imagedata r:id="rId13" o:title=""/>
+          </v:shape>
+          <o:OLEObject Type="Embed" ProgID="Word.OpenDocumentText.12" ShapeID="_x0000_i1029" DrawAspect="Content" ObjectID="_1727713420" r:id="rId14"/>
+        </w:object>
+      </w:r>
+    </w:p>
     <w:p/>
     <w:sectPr>
-      <w:pgSz w:w="12240" w:h="15840"/>
-      <w:pgMar w:top="1417" w:right="1701" w:bottom="1417" w:left="1701" w:header="720" w:footer="720" w:gutter="0"/>
-      <w:cols w:space="720"/>
+      <w:pgSz w:w="11906" w:h="16838"/>
+      <w:pgMar w:top="1417" w:right="1701" w:bottom="1417" w:left="567" w:header="708" w:footer="708" w:gutter="0"/>
+      <w:cols w:space="708"/>
       <w:docGrid w:linePitch="360"/>
     </w:sectPr>
   </w:body>
 </w:document>
+</file>
+
+<file path=word/numbering.xml><?xml version="1.0" encoding="utf-8"?>
+<w:numbering xmlns:wpc="http://schemas.microsoft.com/office/word/2010/wordprocessingCanvas" xmlns:cx="http://schemas.microsoft.com/office/drawing/2014/chartex" xmlns:cx1="http://schemas.microsoft.com/office/drawing/2015/9/8/chartex" xmlns:cx2="http://schemas.microsoft.com/office/drawing/2015/10/21/chartex" xmlns:cx3="http://schemas.microsoft.com/office/drawing/2016/5/9/chartex" xmlns:cx4="http://schemas.microsoft.com/office/drawing/2016/5/10/chartex" xmlns:cx5="http://schemas.microsoft.com/office/drawing/2016/5/11/chartex" xmlns:cx6="http://schemas.microsoft.com/office/drawing/2016/5/12/chartex" xmlns:cx7="http://schemas.microsoft.com/office/drawing/2016/5/13/chartex" xmlns:cx8="http://schemas.microsoft.com/office/drawing/2016/5/14/chartex" xmlns:mc="http://schemas.openxmlformats.org/markup-compatibility/2006" xmlns:aink="http://schemas.microsoft.com/office/drawing/2016/ink" xmlns:am3d="http://schemas.microsoft.com/office/drawing/2017/model3d" xmlns:o="urn:schemas-microsoft-com:office:office" xmlns:oel="http://schemas.microsoft.com/office/2019/extlst" xmlns:r="http://schemas.openxmlformats.org/officeDocument/2006/relationships" xmlns:m="http://schemas.openxmlformats.org/officeDocument/2006/math" xmlns:v="urn:schemas-microsoft-com:vml" xmlns:wp14="http://schemas.microsoft.com/office/word/2010/wordprocessingDrawing" xmlns:wp="http://schemas.openxmlformats.org/drawingml/2006/wordprocessingDrawing" xmlns:w10="urn:schemas-microsoft-com:office:word" xmlns:w="http://schemas.openxmlformats.org/wordprocessingml/2006/main" xmlns:w14="http://schemas.microsoft.com/office/word/2010/wordml" xmlns:w15="http://schemas.microsoft.com/office/word/2012/wordml" xmlns:w16cex="http://schemas.microsoft.com/office/word/2018/wordml/cex" xmlns:w16cid="http://schemas.microsoft.com/office/word/2016/wordml/cid" xmlns:w16="http://schemas.microsoft.com/office/word/2018/wordml" xmlns:w16sdtdh="http://schemas.microsoft.com/office/word/2020/wordml/sdtdatahash" xmlns:w16se="http://schemas.microsoft.com/office/word/2015/wordml/symex" xmlns:wpg="http://schemas.microsoft.com/office/word/2010/wordprocessingGroup" xmlns:wpi="http://schemas.microsoft.com/office/word/2010/wordprocessingInk" xmlns:wne="http://schemas.microsoft.com/office/word/2006/wordml" xmlns:wps="http://schemas.microsoft.com/office/word/2010/wordprocessingShape" mc:Ignorable="w14 w15 w16se w16cid w16 w16cex w16sdtdh wp14">
+  <w:abstractNum w:abstractNumId="0" w15:restartNumberingAfterBreak="0">
+    <w:nsid w:val="116746AB"/>
+    <w:multiLevelType w:val="hybridMultilevel"/>
+    <w:tmpl w:val="ECB6AA24"/>
+    <w:lvl w:ilvl="0" w:tplc="08160001">
+      <w:start w:val="1"/>
+      <w:numFmt w:val="bullet"/>
+      <w:lvlText w:val=""/>
+      <w:lvlJc w:val="left"/>
+      <w:pPr>
+        <w:ind w:left="1440" w:hanging="360"/>
+      </w:pPr>
+      <w:rPr>
+        <w:rFonts w:ascii="Symbol" w:hAnsi="Symbol" w:hint="default"/>
+      </w:rPr>
+    </w:lvl>
+    <w:lvl w:ilvl="1" w:tplc="08160003" w:tentative="1">
+      <w:start w:val="1"/>
+      <w:numFmt w:val="bullet"/>
+      <w:lvlText w:val="o"/>
+      <w:lvlJc w:val="left"/>
+      <w:pPr>
+        <w:ind w:left="2160" w:hanging="360"/>
+      </w:pPr>
+      <w:rPr>
+        <w:rFonts w:ascii="Courier New" w:hAnsi="Courier New" w:cs="Courier New" w:hint="default"/>
+      </w:rPr>
+    </w:lvl>
+    <w:lvl w:ilvl="2" w:tplc="08160005" w:tentative="1">
+      <w:start w:val="1"/>
+      <w:numFmt w:val="bullet"/>
+      <w:lvlText w:val=""/>
+      <w:lvlJc w:val="left"/>
+      <w:pPr>
+        <w:ind w:left="2880" w:hanging="360"/>
+      </w:pPr>
+      <w:rPr>
+        <w:rFonts w:ascii="Wingdings" w:hAnsi="Wingdings" w:hint="default"/>
+      </w:rPr>
+    </w:lvl>
+    <w:lvl w:ilvl="3" w:tplc="08160001" w:tentative="1">
+      <w:start w:val="1"/>
+      <w:numFmt w:val="bullet"/>
+      <w:lvlText w:val=""/>
+      <w:lvlJc w:val="left"/>
+      <w:pPr>
+        <w:ind w:left="3600" w:hanging="360"/>
+      </w:pPr>
+      <w:rPr>
+        <w:rFonts w:ascii="Symbol" w:hAnsi="Symbol" w:hint="default"/>
+      </w:rPr>
+    </w:lvl>
+    <w:lvl w:ilvl="4" w:tplc="08160003" w:tentative="1">
+      <w:start w:val="1"/>
+      <w:numFmt w:val="bullet"/>
+      <w:lvlText w:val="o"/>
+      <w:lvlJc w:val="left"/>
+      <w:pPr>
+        <w:ind w:left="4320" w:hanging="360"/>
+      </w:pPr>
+      <w:rPr>
+        <w:rFonts w:ascii="Courier New" w:hAnsi="Courier New" w:cs="Courier New" w:hint="default"/>
+      </w:rPr>
+    </w:lvl>
+    <w:lvl w:ilvl="5" w:tplc="08160005" w:tentative="1">
+      <w:start w:val="1"/>
+      <w:numFmt w:val="bullet"/>
+      <w:lvlText w:val=""/>
+      <w:lvlJc w:val="left"/>
+      <w:pPr>
+        <w:ind w:left="5040" w:hanging="360"/>
+      </w:pPr>
+      <w:rPr>
+        <w:rFonts w:ascii="Wingdings" w:hAnsi="Wingdings" w:hint="default"/>
+      </w:rPr>
+    </w:lvl>
+    <w:lvl w:ilvl="6" w:tplc="08160001" w:tentative="1">
+      <w:start w:val="1"/>
+      <w:numFmt w:val="bullet"/>
+      <w:lvlText w:val=""/>
+      <w:lvlJc w:val="left"/>
+      <w:pPr>
+        <w:ind w:left="5760" w:hanging="360"/>
+      </w:pPr>
+      <w:rPr>
+        <w:rFonts w:ascii="Symbol" w:hAnsi="Symbol" w:hint="default"/>
+      </w:rPr>
+    </w:lvl>
+    <w:lvl w:ilvl="7" w:tplc="08160003" w:tentative="1">
+      <w:start w:val="1"/>
+      <w:numFmt w:val="bullet"/>
+      <w:lvlText w:val="o"/>
+      <w:lvlJc w:val="left"/>
+      <w:pPr>
+        <w:ind w:left="6480" w:hanging="360"/>
+      </w:pPr>
+      <w:rPr>
+        <w:rFonts w:ascii="Courier New" w:hAnsi="Courier New" w:cs="Courier New" w:hint="default"/>
+      </w:rPr>
+    </w:lvl>
+    <w:lvl w:ilvl="8" w:tplc="08160005" w:tentative="1">
+      <w:start w:val="1"/>
+      <w:numFmt w:val="bullet"/>
+      <w:lvlText w:val=""/>
+      <w:lvlJc w:val="left"/>
+      <w:pPr>
+        <w:ind w:left="7200" w:hanging="360"/>
+      </w:pPr>
+      <w:rPr>
+        <w:rFonts w:ascii="Wingdings" w:hAnsi="Wingdings" w:hint="default"/>
+      </w:rPr>
+    </w:lvl>
+  </w:abstractNum>
+  <w:abstractNum w:abstractNumId="1" w15:restartNumberingAfterBreak="0">
+    <w:nsid w:val="12B00E9A"/>
+    <w:multiLevelType w:val="hybridMultilevel"/>
+    <w:tmpl w:val="AA982558"/>
+    <w:lvl w:ilvl="0" w:tplc="08160001">
+      <w:start w:val="1"/>
+      <w:numFmt w:val="bullet"/>
+      <w:lvlText w:val=""/>
+      <w:lvlJc w:val="left"/>
+      <w:pPr>
+        <w:ind w:left="1440" w:hanging="360"/>
+      </w:pPr>
+      <w:rPr>
+        <w:rFonts w:ascii="Symbol" w:hAnsi="Symbol" w:hint="default"/>
+      </w:rPr>
+    </w:lvl>
+    <w:lvl w:ilvl="1" w:tplc="08160003" w:tentative="1">
+      <w:start w:val="1"/>
+      <w:numFmt w:val="bullet"/>
+      <w:lvlText w:val="o"/>
+      <w:lvlJc w:val="left"/>
+      <w:pPr>
+        <w:ind w:left="2160" w:hanging="360"/>
+      </w:pPr>
+      <w:rPr>
+        <w:rFonts w:ascii="Courier New" w:hAnsi="Courier New" w:cs="Courier New" w:hint="default"/>
+      </w:rPr>
+    </w:lvl>
+    <w:lvl w:ilvl="2" w:tplc="08160005" w:tentative="1">
+      <w:start w:val="1"/>
+      <w:numFmt w:val="bullet"/>
+      <w:lvlText w:val=""/>
+      <w:lvlJc w:val="left"/>
+      <w:pPr>
+        <w:ind w:left="2880" w:hanging="360"/>
+      </w:pPr>
+      <w:rPr>
+        <w:rFonts w:ascii="Wingdings" w:hAnsi="Wingdings" w:hint="default"/>
+      </w:rPr>
+    </w:lvl>
+    <w:lvl w:ilvl="3" w:tplc="08160001" w:tentative="1">
+      <w:start w:val="1"/>
+      <w:numFmt w:val="bullet"/>
+      <w:lvlText w:val=""/>
+      <w:lvlJc w:val="left"/>
+      <w:pPr>
+        <w:ind w:left="3600" w:hanging="360"/>
+      </w:pPr>
+      <w:rPr>
+        <w:rFonts w:ascii="Symbol" w:hAnsi="Symbol" w:hint="default"/>
+      </w:rPr>
+    </w:lvl>
+    <w:lvl w:ilvl="4" w:tplc="08160003" w:tentative="1">
+      <w:start w:val="1"/>
+      <w:numFmt w:val="bullet"/>
+      <w:lvlText w:val="o"/>
+      <w:lvlJc w:val="left"/>
+      <w:pPr>
+        <w:ind w:left="4320" w:hanging="360"/>
+      </w:pPr>
+      <w:rPr>
+        <w:rFonts w:ascii="Courier New" w:hAnsi="Courier New" w:cs="Courier New" w:hint="default"/>
+      </w:rPr>
+    </w:lvl>
+    <w:lvl w:ilvl="5" w:tplc="08160005" w:tentative="1">
+      <w:start w:val="1"/>
+      <w:numFmt w:val="bullet"/>
+      <w:lvlText w:val=""/>
+      <w:lvlJc w:val="left"/>
+      <w:pPr>
+        <w:ind w:left="5040" w:hanging="360"/>
+      </w:pPr>
+      <w:rPr>
+        <w:rFonts w:ascii="Wingdings" w:hAnsi="Wingdings" w:hint="default"/>
+      </w:rPr>
+    </w:lvl>
+    <w:lvl w:ilvl="6" w:tplc="08160001" w:tentative="1">
+      <w:start w:val="1"/>
+      <w:numFmt w:val="bullet"/>
+      <w:lvlText w:val=""/>
+      <w:lvlJc w:val="left"/>
+      <w:pPr>
+        <w:ind w:left="5760" w:hanging="360"/>
+      </w:pPr>
+      <w:rPr>
+        <w:rFonts w:ascii="Symbol" w:hAnsi="Symbol" w:hint="default"/>
+      </w:rPr>
+    </w:lvl>
+    <w:lvl w:ilvl="7" w:tplc="08160003" w:tentative="1">
+      <w:start w:val="1"/>
+      <w:numFmt w:val="bullet"/>
+      <w:lvlText w:val="o"/>
+      <w:lvlJc w:val="left"/>
+      <w:pPr>
+        <w:ind w:left="6480" w:hanging="360"/>
+      </w:pPr>
+      <w:rPr>
+        <w:rFonts w:ascii="Courier New" w:hAnsi="Courier New" w:cs="Courier New" w:hint="default"/>
+      </w:rPr>
+    </w:lvl>
+    <w:lvl w:ilvl="8" w:tplc="08160005" w:tentative="1">
+      <w:start w:val="1"/>
+      <w:numFmt w:val="bullet"/>
+      <w:lvlText w:val=""/>
+      <w:lvlJc w:val="left"/>
+      <w:pPr>
+        <w:ind w:left="7200" w:hanging="360"/>
+      </w:pPr>
+      <w:rPr>
+        <w:rFonts w:ascii="Wingdings" w:hAnsi="Wingdings" w:hint="default"/>
+      </w:rPr>
+    </w:lvl>
+  </w:abstractNum>
+  <w:abstractNum w:abstractNumId="2" w15:restartNumberingAfterBreak="0">
+    <w:nsid w:val="2DE0174A"/>
+    <w:multiLevelType w:val="hybridMultilevel"/>
+    <w:tmpl w:val="578E654A"/>
+    <w:lvl w:ilvl="0" w:tplc="08160001">
+      <w:start w:val="1"/>
+      <w:numFmt w:val="bullet"/>
+      <w:lvlText w:val=""/>
+      <w:lvlJc w:val="left"/>
+      <w:pPr>
+        <w:ind w:left="1440" w:hanging="360"/>
+      </w:pPr>
+      <w:rPr>
+        <w:rFonts w:ascii="Symbol" w:hAnsi="Symbol" w:hint="default"/>
+      </w:rPr>
+    </w:lvl>
+    <w:lvl w:ilvl="1" w:tplc="08160003" w:tentative="1">
+      <w:start w:val="1"/>
+      <w:numFmt w:val="bullet"/>
+      <w:lvlText w:val="o"/>
+      <w:lvlJc w:val="left"/>
+      <w:pPr>
+        <w:ind w:left="2160" w:hanging="360"/>
+      </w:pPr>
+      <w:rPr>
+        <w:rFonts w:ascii="Courier New" w:hAnsi="Courier New" w:cs="Courier New" w:hint="default"/>
+      </w:rPr>
+    </w:lvl>
+    <w:lvl w:ilvl="2" w:tplc="08160005" w:tentative="1">
+      <w:start w:val="1"/>
+      <w:numFmt w:val="bullet"/>
+      <w:lvlText w:val=""/>
+      <w:lvlJc w:val="left"/>
+      <w:pPr>
+        <w:ind w:left="2880" w:hanging="360"/>
+      </w:pPr>
+      <w:rPr>
+        <w:rFonts w:ascii="Wingdings" w:hAnsi="Wingdings" w:hint="default"/>
+      </w:rPr>
+    </w:lvl>
+    <w:lvl w:ilvl="3" w:tplc="08160001" w:tentative="1">
+      <w:start w:val="1"/>
+      <w:numFmt w:val="bullet"/>
+      <w:lvlText w:val=""/>
+      <w:lvlJc w:val="left"/>
+      <w:pPr>
+        <w:ind w:left="3600" w:hanging="360"/>
+      </w:pPr>
+      <w:rPr>
+        <w:rFonts w:ascii="Symbol" w:hAnsi="Symbol" w:hint="default"/>
+      </w:rPr>
+    </w:lvl>
+    <w:lvl w:ilvl="4" w:tplc="08160003" w:tentative="1">
+      <w:start w:val="1"/>
+      <w:numFmt w:val="bullet"/>
+      <w:lvlText w:val="o"/>
+      <w:lvlJc w:val="left"/>
+      <w:pPr>
+        <w:ind w:left="4320" w:hanging="360"/>
+      </w:pPr>
+      <w:rPr>
+        <w:rFonts w:ascii="Courier New" w:hAnsi="Courier New" w:cs="Courier New" w:hint="default"/>
+      </w:rPr>
+    </w:lvl>
+    <w:lvl w:ilvl="5" w:tplc="08160005" w:tentative="1">
+      <w:start w:val="1"/>
+      <w:numFmt w:val="bullet"/>
+      <w:lvlText w:val=""/>
+      <w:lvlJc w:val="left"/>
+      <w:pPr>
+        <w:ind w:left="5040" w:hanging="360"/>
+      </w:pPr>
+      <w:rPr>
+        <w:rFonts w:ascii="Wingdings" w:hAnsi="Wingdings" w:hint="default"/>
+      </w:rPr>
+    </w:lvl>
+    <w:lvl w:ilvl="6" w:tplc="08160001" w:tentative="1">
+      <w:start w:val="1"/>
+      <w:numFmt w:val="bullet"/>
+      <w:lvlText w:val=""/>
+      <w:lvlJc w:val="left"/>
+      <w:pPr>
+        <w:ind w:left="5760" w:hanging="360"/>
+      </w:pPr>
+      <w:rPr>
+        <w:rFonts w:ascii="Symbol" w:hAnsi="Symbol" w:hint="default"/>
+      </w:rPr>
+    </w:lvl>
+    <w:lvl w:ilvl="7" w:tplc="08160003" w:tentative="1">
+      <w:start w:val="1"/>
+      <w:numFmt w:val="bullet"/>
+      <w:lvlText w:val="o"/>
+      <w:lvlJc w:val="left"/>
+      <w:pPr>
+        <w:ind w:left="6480" w:hanging="360"/>
+      </w:pPr>
+      <w:rPr>
+        <w:rFonts w:ascii="Courier New" w:hAnsi="Courier New" w:cs="Courier New" w:hint="default"/>
+      </w:rPr>
+    </w:lvl>
+    <w:lvl w:ilvl="8" w:tplc="08160005" w:tentative="1">
+      <w:start w:val="1"/>
+      <w:numFmt w:val="bullet"/>
+      <w:lvlText w:val=""/>
+      <w:lvlJc w:val="left"/>
+      <w:pPr>
+        <w:ind w:left="7200" w:hanging="360"/>
+      </w:pPr>
+      <w:rPr>
+        <w:rFonts w:ascii="Wingdings" w:hAnsi="Wingdings" w:hint="default"/>
+      </w:rPr>
+    </w:lvl>
+  </w:abstractNum>
+  <w:abstractNum w:abstractNumId="3" w15:restartNumberingAfterBreak="0">
+    <w:nsid w:val="30FE39C2"/>
+    <w:multiLevelType w:val="hybridMultilevel"/>
+    <w:tmpl w:val="5B3A197E"/>
+    <w:lvl w:ilvl="0" w:tplc="08160001">
+      <w:start w:val="1"/>
+      <w:numFmt w:val="bullet"/>
+      <w:lvlText w:val=""/>
+      <w:lvlJc w:val="left"/>
+      <w:pPr>
+        <w:ind w:left="1440" w:hanging="360"/>
+      </w:pPr>
+      <w:rPr>
+        <w:rFonts w:ascii="Symbol" w:hAnsi="Symbol" w:hint="default"/>
+      </w:rPr>
+    </w:lvl>
+    <w:lvl w:ilvl="1" w:tplc="08160003" w:tentative="1">
+      <w:start w:val="1"/>
+      <w:numFmt w:val="bullet"/>
+      <w:lvlText w:val="o"/>
+      <w:lvlJc w:val="left"/>
+      <w:pPr>
+        <w:ind w:left="2160" w:hanging="360"/>
+      </w:pPr>
+      <w:rPr>
+        <w:rFonts w:ascii="Courier New" w:hAnsi="Courier New" w:cs="Courier New" w:hint="default"/>
+      </w:rPr>
+    </w:lvl>
+    <w:lvl w:ilvl="2" w:tplc="08160005" w:tentative="1">
+      <w:start w:val="1"/>
+      <w:numFmt w:val="bullet"/>
+      <w:lvlText w:val=""/>
+      <w:lvlJc w:val="left"/>
+      <w:pPr>
+        <w:ind w:left="2880" w:hanging="360"/>
+      </w:pPr>
+      <w:rPr>
+        <w:rFonts w:ascii="Wingdings" w:hAnsi="Wingdings" w:hint="default"/>
+      </w:rPr>
+    </w:lvl>
+    <w:lvl w:ilvl="3" w:tplc="08160001" w:tentative="1">
+      <w:start w:val="1"/>
+      <w:numFmt w:val="bullet"/>
+      <w:lvlText w:val=""/>
+      <w:lvlJc w:val="left"/>
+      <w:pPr>
+        <w:ind w:left="3600" w:hanging="360"/>
+      </w:pPr>
+      <w:rPr>
+        <w:rFonts w:ascii="Symbol" w:hAnsi="Symbol" w:hint="default"/>
+      </w:rPr>
+    </w:lvl>
+    <w:lvl w:ilvl="4" w:tplc="08160003" w:tentative="1">
+      <w:start w:val="1"/>
+      <w:numFmt w:val="bullet"/>
+      <w:lvlText w:val="o"/>
+      <w:lvlJc w:val="left"/>
+      <w:pPr>
+        <w:ind w:left="4320" w:hanging="360"/>
+      </w:pPr>
+      <w:rPr>
+        <w:rFonts w:ascii="Courier New" w:hAnsi="Courier New" w:cs="Courier New" w:hint="default"/>
+      </w:rPr>
+    </w:lvl>
+    <w:lvl w:ilvl="5" w:tplc="08160005" w:tentative="1">
+      <w:start w:val="1"/>
+      <w:numFmt w:val="bullet"/>
+      <w:lvlText w:val=""/>
+      <w:lvlJc w:val="left"/>
+      <w:pPr>
+        <w:ind w:left="5040" w:hanging="360"/>
+      </w:pPr>
+      <w:rPr>
+        <w:rFonts w:ascii="Wingdings" w:hAnsi="Wingdings" w:hint="default"/>
+      </w:rPr>
+    </w:lvl>
+    <w:lvl w:ilvl="6" w:tplc="08160001" w:tentative="1">
+      <w:start w:val="1"/>
+      <w:numFmt w:val="bullet"/>
+      <w:lvlText w:val=""/>
+      <w:lvlJc w:val="left"/>
+      <w:pPr>
+        <w:ind w:left="5760" w:hanging="360"/>
+      </w:pPr>
+      <w:rPr>
+        <w:rFonts w:ascii="Symbol" w:hAnsi="Symbol" w:hint="default"/>
+      </w:rPr>
+    </w:lvl>
+    <w:lvl w:ilvl="7" w:tplc="08160003" w:tentative="1">
+      <w:start w:val="1"/>
+      <w:numFmt w:val="bullet"/>
+      <w:lvlText w:val="o"/>
+      <w:lvlJc w:val="left"/>
+      <w:pPr>
+        <w:ind w:left="6480" w:hanging="360"/>
+      </w:pPr>
+      <w:rPr>
+        <w:rFonts w:ascii="Courier New" w:hAnsi="Courier New" w:cs="Courier New" w:hint="default"/>
+      </w:rPr>
+    </w:lvl>
+    <w:lvl w:ilvl="8" w:tplc="08160005" w:tentative="1">
+      <w:start w:val="1"/>
+      <w:numFmt w:val="bullet"/>
+      <w:lvlText w:val=""/>
+      <w:lvlJc w:val="left"/>
+      <w:pPr>
+        <w:ind w:left="7200" w:hanging="360"/>
+      </w:pPr>
+      <w:rPr>
+        <w:rFonts w:ascii="Wingdings" w:hAnsi="Wingdings" w:hint="default"/>
+      </w:rPr>
+    </w:lvl>
+  </w:abstractNum>
+  <w:abstractNum w:abstractNumId="4" w15:restartNumberingAfterBreak="0">
+    <w:nsid w:val="50035C22"/>
+    <w:multiLevelType w:val="hybridMultilevel"/>
+    <w:tmpl w:val="71C2B860"/>
+    <w:lvl w:ilvl="0" w:tplc="0816000F">
+      <w:start w:val="1"/>
+      <w:numFmt w:val="decimal"/>
+      <w:lvlText w:val="%1."/>
+      <w:lvlJc w:val="left"/>
+      <w:pPr>
+        <w:ind w:left="720" w:hanging="360"/>
+      </w:pPr>
+    </w:lvl>
+    <w:lvl w:ilvl="1" w:tplc="08160019" w:tentative="1">
+      <w:start w:val="1"/>
+      <w:numFmt w:val="lowerLetter"/>
+      <w:lvlText w:val="%2."/>
+      <w:lvlJc w:val="left"/>
+      <w:pPr>
+        <w:ind w:left="1440" w:hanging="360"/>
+      </w:pPr>
+    </w:lvl>
+    <w:lvl w:ilvl="2" w:tplc="0816001B" w:tentative="1">
+      <w:start w:val="1"/>
+      <w:numFmt w:val="lowerRoman"/>
+      <w:lvlText w:val="%3."/>
+      <w:lvlJc w:val="right"/>
+      <w:pPr>
+        <w:ind w:left="2160" w:hanging="180"/>
+      </w:pPr>
+    </w:lvl>
+    <w:lvl w:ilvl="3" w:tplc="0816000F" w:tentative="1">
+      <w:start w:val="1"/>
+      <w:numFmt w:val="decimal"/>
+      <w:lvlText w:val="%4."/>
+      <w:lvlJc w:val="left"/>
+      <w:pPr>
+        <w:ind w:left="2880" w:hanging="360"/>
+      </w:pPr>
+    </w:lvl>
+    <w:lvl w:ilvl="4" w:tplc="08160019" w:tentative="1">
+      <w:start w:val="1"/>
+      <w:numFmt w:val="lowerLetter"/>
+      <w:lvlText w:val="%5."/>
+      <w:lvlJc w:val="left"/>
+      <w:pPr>
+        <w:ind w:left="3600" w:hanging="360"/>
+      </w:pPr>
+    </w:lvl>
+    <w:lvl w:ilvl="5" w:tplc="0816001B" w:tentative="1">
+      <w:start w:val="1"/>
+      <w:numFmt w:val="lowerRoman"/>
+      <w:lvlText w:val="%6."/>
+      <w:lvlJc w:val="right"/>
+      <w:pPr>
+        <w:ind w:left="4320" w:hanging="180"/>
+      </w:pPr>
+    </w:lvl>
+    <w:lvl w:ilvl="6" w:tplc="0816000F" w:tentative="1">
+      <w:start w:val="1"/>
+      <w:numFmt w:val="decimal"/>
+      <w:lvlText w:val="%7."/>
+      <w:lvlJc w:val="left"/>
+      <w:pPr>
+        <w:ind w:left="5040" w:hanging="360"/>
+      </w:pPr>
+    </w:lvl>
+    <w:lvl w:ilvl="7" w:tplc="08160019" w:tentative="1">
+      <w:start w:val="1"/>
+      <w:numFmt w:val="lowerLetter"/>
+      <w:lvlText w:val="%8."/>
+      <w:lvlJc w:val="left"/>
+      <w:pPr>
+        <w:ind w:left="5760" w:hanging="360"/>
+      </w:pPr>
+    </w:lvl>
+    <w:lvl w:ilvl="8" w:tplc="0816001B" w:tentative="1">
+      <w:start w:val="1"/>
+      <w:numFmt w:val="lowerRoman"/>
+      <w:lvlText w:val="%9."/>
+      <w:lvlJc w:val="right"/>
+      <w:pPr>
+        <w:ind w:left="6480" w:hanging="180"/>
+      </w:pPr>
+    </w:lvl>
+  </w:abstractNum>
+  <w:num w:numId="1" w16cid:durableId="1969048156">
+    <w:abstractNumId w:val="4"/>
+  </w:num>
+  <w:num w:numId="2" w16cid:durableId="1626962952">
+    <w:abstractNumId w:val="0"/>
+  </w:num>
+  <w:num w:numId="3" w16cid:durableId="183832487">
+    <w:abstractNumId w:val="3"/>
+  </w:num>
+  <w:num w:numId="4" w16cid:durableId="499656741">
+    <w:abstractNumId w:val="1"/>
+  </w:num>
+  <w:num w:numId="5" w16cid:durableId="1207371429">
+    <w:abstractNumId w:val="2"/>
+  </w:num>
+</w:numbering>
 </file>
 
 <file path=word/styles.xml><?xml version="1.0" encoding="utf-8"?>
@@ -412,7 +1716,29 @@
     <w:name w:val="Normal"/>
     <w:qFormat/>
   </w:style>
-  <w:style w:type="character" w:default="1" w:styleId="Fontepargpadro">
+  <w:style w:type="paragraph" w:styleId="Ttulo1">
+    <w:name w:val="heading 1"/>
+    <w:basedOn w:val="Normal"/>
+    <w:next w:val="Normal"/>
+    <w:link w:val="Ttulo1Carter"/>
+    <w:uiPriority w:val="9"/>
+    <w:qFormat/>
+    <w:rsid w:val="00A920F1"/>
+    <w:pPr>
+      <w:keepNext/>
+      <w:keepLines/>
+      <w:spacing w:before="240" w:after="0"/>
+      <w:outlineLvl w:val="0"/>
+    </w:pPr>
+    <w:rPr>
+      <w:rFonts w:ascii="Calibri Light" w:eastAsia="Times New Roman" w:hAnsi="Calibri Light" w:cs="Times New Roman"/>
+      <w:color w:val="2F5496"/>
+      <w:sz w:val="32"/>
+      <w:szCs w:val="32"/>
+      <w:lang w:val="pt-PT" w:eastAsia="en-US"/>
+    </w:rPr>
+  </w:style>
+  <w:style w:type="character" w:default="1" w:styleId="Tipodeletrapredefinidodopargrafo">
     <w:name w:val="Default Paragraph Font"/>
     <w:uiPriority w:val="1"/>
     <w:semiHidden/>
@@ -438,6 +1764,35 @@
     <w:uiPriority w:val="99"/>
     <w:semiHidden/>
     <w:unhideWhenUsed/>
+  </w:style>
+  <w:style w:type="character" w:customStyle="1" w:styleId="Ttulo1Carter">
+    <w:name w:val="Título 1 Caráter"/>
+    <w:basedOn w:val="Tipodeletrapredefinidodopargrafo"/>
+    <w:link w:val="Ttulo1"/>
+    <w:uiPriority w:val="9"/>
+    <w:rsid w:val="00A920F1"/>
+    <w:rPr>
+      <w:rFonts w:ascii="Calibri Light" w:eastAsia="Times New Roman" w:hAnsi="Calibri Light" w:cs="Times New Roman"/>
+      <w:color w:val="2F5496"/>
+      <w:sz w:val="32"/>
+      <w:szCs w:val="32"/>
+      <w:lang w:val="pt-PT" w:eastAsia="en-US"/>
+    </w:rPr>
+  </w:style>
+  <w:style w:type="paragraph" w:styleId="PargrafodaLista">
+    <w:name w:val="List Paragraph"/>
+    <w:basedOn w:val="Normal"/>
+    <w:uiPriority w:val="34"/>
+    <w:qFormat/>
+    <w:rsid w:val="00A920F1"/>
+    <w:pPr>
+      <w:ind w:left="720"/>
+      <w:contextualSpacing/>
+    </w:pPr>
+    <w:rPr>
+      <w:rFonts w:ascii="Calibri" w:eastAsia="Calibri" w:hAnsi="Calibri" w:cs="Times New Roman"/>
+      <w:lang w:val="pt-PT" w:eastAsia="en-US"/>
+    </w:rPr>
   </w:style>
 </w:styles>
 </file>

</xml_diff>

<commit_message>
code smells and design patterns
</commit_message>
<xml_diff>
--- a/Project/Phase 1/Sprint1/team_member_1/code_smells_element1.docx
+++ b/Project/Phase 1/Sprint1/team_member_1/code_smells_element1.docx
@@ -2,15 +2,1321 @@
 <file path=word/document.xml><?xml version="1.0" encoding="utf-8"?>
 <w:document xmlns:wpc="http://schemas.microsoft.com/office/word/2010/wordprocessingCanvas" xmlns:cx="http://schemas.microsoft.com/office/drawing/2014/chartex" xmlns:cx1="http://schemas.microsoft.com/office/drawing/2015/9/8/chartex" xmlns:cx2="http://schemas.microsoft.com/office/drawing/2015/10/21/chartex" xmlns:cx3="http://schemas.microsoft.com/office/drawing/2016/5/9/chartex" xmlns:cx4="http://schemas.microsoft.com/office/drawing/2016/5/10/chartex" xmlns:cx5="http://schemas.microsoft.com/office/drawing/2016/5/11/chartex" xmlns:cx6="http://schemas.microsoft.com/office/drawing/2016/5/12/chartex" xmlns:cx7="http://schemas.microsoft.com/office/drawing/2016/5/13/chartex" xmlns:cx8="http://schemas.microsoft.com/office/drawing/2016/5/14/chartex" xmlns:mc="http://schemas.openxmlformats.org/markup-compatibility/2006" xmlns:aink="http://schemas.microsoft.com/office/drawing/2016/ink" xmlns:am3d="http://schemas.microsoft.com/office/drawing/2017/model3d" xmlns:o="urn:schemas-microsoft-com:office:office" xmlns:oel="http://schemas.microsoft.com/office/2019/extlst" xmlns:r="http://schemas.openxmlformats.org/officeDocument/2006/relationships" xmlns:m="http://schemas.openxmlformats.org/officeDocument/2006/math" xmlns:v="urn:schemas-microsoft-com:vml" xmlns:wp14="http://schemas.microsoft.com/office/word/2010/wordprocessingDrawing" xmlns:wp="http://schemas.openxmlformats.org/drawingml/2006/wordprocessingDrawing" xmlns:w10="urn:schemas-microsoft-com:office:word" xmlns:w="http://schemas.openxmlformats.org/wordprocessingml/2006/main" xmlns:w14="http://schemas.microsoft.com/office/word/2010/wordml" xmlns:w15="http://schemas.microsoft.com/office/word/2012/wordml" xmlns:w16cex="http://schemas.microsoft.com/office/word/2018/wordml/cex" xmlns:w16cid="http://schemas.microsoft.com/office/word/2016/wordml/cid" xmlns:w16="http://schemas.microsoft.com/office/word/2018/wordml" xmlns:w16sdtdh="http://schemas.microsoft.com/office/word/2020/wordml/sdtdatahash" xmlns:w16se="http://schemas.microsoft.com/office/word/2015/wordml/symex" xmlns:wpg="http://schemas.microsoft.com/office/word/2010/wordprocessingGroup" xmlns:wpi="http://schemas.microsoft.com/office/word/2010/wordprocessingInk" xmlns:wne="http://schemas.microsoft.com/office/word/2006/wordml" xmlns:wps="http://schemas.microsoft.com/office/word/2010/wordprocessingShape" mc:Ignorable="w14 w15 w16se w16cid w16 w16cex w16sdtdh wp14">
   <w:body>
+    <w:p>
+      <w:pPr>
+        <w:pStyle w:val="Ttulo1"/>
+        <w:rPr>
+          <w:lang w:val="en-US"/>
+        </w:rPr>
+      </w:pPr>
+      <w:r>
+        <w:rPr>
+          <w:lang w:val="en-US"/>
+        </w:rPr>
+        <w:t>Code smells</w:t>
+      </w:r>
+    </w:p>
+    <w:p>
+      <w:pPr>
+        <w:pStyle w:val="PargrafodaLista"/>
+        <w:numPr>
+          <w:ilvl w:val="0"/>
+          <w:numId w:val="1"/>
+        </w:numPr>
+        <w:rPr>
+          <w:lang w:val="en-US"/>
+        </w:rPr>
+      </w:pPr>
+      <w:r>
+        <w:rPr>
+          <w:lang w:val="en-US"/>
+        </w:rPr>
+        <w:t>Comments</w:t>
+      </w:r>
+      <w:r>
+        <w:rPr>
+          <w:lang w:val="en-US"/>
+        </w:rPr>
+        <w:br/>
+      </w:r>
+    </w:p>
+    <w:p>
+      <w:pPr>
+        <w:pStyle w:val="PargrafodaLista"/>
+        <w:numPr>
+          <w:ilvl w:val="0"/>
+          <w:numId w:val="2"/>
+        </w:numPr>
+        <w:rPr>
+          <w:lang w:val="en-US"/>
+        </w:rPr>
+      </w:pPr>
+      <w:r>
+        <w:rPr>
+          <w:b/>
+          <w:bCs/>
+          <w:lang w:val="en-US"/>
+        </w:rPr>
+        <w:t>Code snippet:</w:t>
+      </w:r>
+      <w:r>
+        <w:rPr>
+          <w:lang w:val="en-US"/>
+        </w:rPr>
+        <w:t xml:space="preserve"> </w:t>
+      </w:r>
+      <w:bookmarkStart w:id="0" w:name="_MON_1727622857"/>
+      <w:bookmarkEnd w:id="0"/>
+      <w:r>
+        <w:rPr>
+          <w:lang w:val="en-US"/>
+        </w:rPr>
+        <w:object w:dxaOrig="8504" w:dyaOrig="3169" w14:anchorId="43FF585D">
+          <v:shapetype id="_x0000_t75" coordsize="21600,21600" o:spt="75" o:preferrelative="t" path="m@4@5l@4@11@9@11@9@5xe" filled="f" stroked="f">
+            <v:stroke joinstyle="miter"/>
+            <v:formulas>
+              <v:f eqn="if lineDrawn pixelLineWidth 0"/>
+              <v:f eqn="sum @0 1 0"/>
+              <v:f eqn="sum 0 0 @1"/>
+              <v:f eqn="prod @2 1 2"/>
+              <v:f eqn="prod @3 21600 pixelWidth"/>
+              <v:f eqn="prod @3 21600 pixelHeight"/>
+              <v:f eqn="sum @0 0 1"/>
+              <v:f eqn="prod @6 1 2"/>
+              <v:f eqn="prod @7 21600 pixelWidth"/>
+              <v:f eqn="sum @8 21600 0"/>
+              <v:f eqn="prod @7 21600 pixelHeight"/>
+              <v:f eqn="sum @10 21600 0"/>
+            </v:formulas>
+            <v:path o:extrusionok="f" gradientshapeok="t" o:connecttype="rect"/>
+            <o:lock v:ext="edit" aspectratio="t"/>
+          </v:shapetype>
+          <v:shape id="_x0000_i1025" type="#_x0000_t75" style="width:425.25pt;height:158.25pt" o:ole="">
+            <v:imagedata r:id="rId5" o:title=""/>
+          </v:shape>
+          <o:OLEObject Type="Embed" ProgID="Word.OpenDocumentText.12" ShapeID="_x0000_i1025" DrawAspect="Content" ObjectID="_1727811200" r:id="rId6"/>
+        </w:object>
+      </w:r>
+    </w:p>
+    <w:p>
+      <w:pPr>
+        <w:pStyle w:val="PargrafodaLista"/>
+        <w:numPr>
+          <w:ilvl w:val="0"/>
+          <w:numId w:val="2"/>
+        </w:numPr>
+        <w:rPr>
+          <w:lang w:val="en-US"/>
+        </w:rPr>
+      </w:pPr>
+      <w:r>
+        <w:rPr>
+          <w:b/>
+          <w:bCs/>
+          <w:lang w:val="en-US"/>
+        </w:rPr>
+        <w:t>Location:</w:t>
+      </w:r>
+      <w:r>
+        <w:rPr>
+          <w:lang w:val="en-US"/>
+        </w:rPr>
+        <w:t xml:space="preserve"> ganttproject/src/main/java/net/sourceforge/ganttproject/export/CommandLineExportApplication.java</w:t>
+      </w:r>
+    </w:p>
+    <w:p>
+      <w:pPr>
+        <w:pStyle w:val="PargrafodaLista"/>
+        <w:ind w:left="1440"/>
+        <w:rPr>
+          <w:lang w:val="en-US"/>
+        </w:rPr>
+      </w:pPr>
+    </w:p>
+    <w:p>
+      <w:pPr>
+        <w:pStyle w:val="PargrafodaLista"/>
+        <w:numPr>
+          <w:ilvl w:val="0"/>
+          <w:numId w:val="2"/>
+        </w:numPr>
+        <w:rPr>
+          <w:b/>
+          <w:bCs/>
+          <w:lang w:val="en-US"/>
+        </w:rPr>
+      </w:pPr>
+      <w:r>
+        <w:rPr>
+          <w:b/>
+          <w:bCs/>
+          <w:lang w:val="en-US"/>
+        </w:rPr>
+        <w:t xml:space="preserve">Reasoning: </w:t>
+      </w:r>
+      <w:r>
+        <w:rPr>
+          <w:lang w:val="en-US"/>
+        </w:rPr>
+        <w:t>This is a reminder that something should be done (TODO). In the snippet we can also see that we have commented code.</w:t>
+      </w:r>
+      <w:r>
+        <w:rPr>
+          <w:lang w:val="en-US"/>
+        </w:rPr>
+        <w:br/>
+        <w:t>These comments reduce readability and understandability.</w:t>
+      </w:r>
+    </w:p>
+    <w:p>
+      <w:pPr>
+        <w:pStyle w:val="PargrafodaLista"/>
+        <w:rPr>
+          <w:b/>
+          <w:bCs/>
+          <w:lang w:val="en-US"/>
+        </w:rPr>
+      </w:pPr>
+    </w:p>
+    <w:p>
+      <w:pPr>
+        <w:pStyle w:val="PargrafodaLista"/>
+        <w:numPr>
+          <w:ilvl w:val="0"/>
+          <w:numId w:val="2"/>
+        </w:numPr>
+        <w:rPr>
+          <w:b/>
+          <w:bCs/>
+          <w:lang w:val="en-US"/>
+        </w:rPr>
+      </w:pPr>
+      <w:r>
+        <w:rPr>
+          <w:b/>
+          <w:bCs/>
+          <w:lang w:val="en-US"/>
+        </w:rPr>
+        <w:t xml:space="preserve">Refactoring suggestion: </w:t>
+      </w:r>
+      <w:r>
+        <w:rPr>
+          <w:lang w:val="en-US"/>
+        </w:rPr>
+        <w:t>The proposal would be to first; remove the commented code and second remove the TODO comment or implement the functionality that is missing.</w:t>
+      </w:r>
+      <w:r>
+        <w:rPr>
+          <w:lang w:val="en-US"/>
+        </w:rPr>
+        <w:br/>
+      </w:r>
+      <w:bookmarkStart w:id="1" w:name="_MON_1727624198"/>
+      <w:bookmarkEnd w:id="1"/>
+      <w:r>
+        <w:rPr>
+          <w:b/>
+          <w:bCs/>
+          <w:lang w:val="en-US"/>
+        </w:rPr>
+        <w:object w:dxaOrig="8504" w:dyaOrig="1809" w14:anchorId="35EDC79F">
+          <v:shape id="_x0000_i1026" type="#_x0000_t75" style="width:425.25pt;height:90.75pt" o:ole="">
+            <v:imagedata r:id="rId7" o:title=""/>
+          </v:shape>
+          <o:OLEObject Type="Embed" ProgID="Word.OpenDocumentText.12" ShapeID="_x0000_i1026" DrawAspect="Content" ObjectID="_1727811201" r:id="rId8"/>
+        </w:object>
+      </w:r>
+      <w:r>
+        <w:rPr>
+          <w:b/>
+          <w:bCs/>
+          <w:lang w:val="en-US"/>
+        </w:rPr>
+        <w:br/>
+        <w:t xml:space="preserve">Sidenote: </w:t>
+      </w:r>
+      <w:r>
+        <w:rPr>
+          <w:lang w:val="en-US"/>
+        </w:rPr>
+        <w:t xml:space="preserve">While investigating the code I noticed that most of the methods on classes/interfaces are not commented. Which makes it very difficult for whoever is maintaining the code or reading it to try to understand it. </w:t>
+      </w:r>
+      <w:r>
+        <w:rPr>
+          <w:lang w:val="en-US"/>
+        </w:rPr>
+        <w:t>The lack of comments throughout this project</w:t>
+      </w:r>
+      <w:r>
+        <w:rPr>
+          <w:lang w:val="en-US"/>
+        </w:rPr>
+        <w:t xml:space="preserve"> it’s a major code smell</w:t>
+      </w:r>
+      <w:r>
+        <w:rPr>
+          <w:lang w:val="en-US"/>
+        </w:rPr>
+        <w:t>.</w:t>
+      </w:r>
+      <w:r>
+        <w:rPr>
+          <w:b/>
+          <w:bCs/>
+          <w:lang w:val="en-US"/>
+        </w:rPr>
+        <w:br w:type="page"/>
+      </w:r>
+    </w:p>
+    <w:p>
+      <w:pPr>
+        <w:pStyle w:val="PargrafodaLista"/>
+        <w:rPr>
+          <w:b/>
+          <w:bCs/>
+          <w:lang w:val="en-US"/>
+        </w:rPr>
+      </w:pPr>
+    </w:p>
+    <w:p>
+      <w:pPr>
+        <w:pStyle w:val="PargrafodaLista"/>
+        <w:numPr>
+          <w:ilvl w:val="0"/>
+          <w:numId w:val="1"/>
+        </w:numPr>
+        <w:rPr>
+          <w:lang w:val="en-US"/>
+        </w:rPr>
+      </w:pPr>
+      <w:r>
+        <w:rPr>
+          <w:lang w:val="en-US"/>
+        </w:rPr>
+        <w:t>Duplicated Code</w:t>
+      </w:r>
+      <w:r>
+        <w:rPr>
+          <w:lang w:val="en-US"/>
+        </w:rPr>
+        <w:br/>
+      </w:r>
+    </w:p>
+    <w:p>
+      <w:pPr>
+        <w:pStyle w:val="PargrafodaLista"/>
+        <w:numPr>
+          <w:ilvl w:val="0"/>
+          <w:numId w:val="3"/>
+        </w:numPr>
+        <w:rPr>
+          <w:lang w:val="en-US"/>
+        </w:rPr>
+      </w:pPr>
+      <w:r>
+        <w:rPr>
+          <w:b/>
+          <w:bCs/>
+          <w:lang w:val="en-US"/>
+        </w:rPr>
+        <w:t>Code snippet:</w:t>
+      </w:r>
+      <w:r>
+        <w:rPr>
+          <w:lang w:val="en-US"/>
+        </w:rPr>
+        <w:t xml:space="preserve"> </w:t>
+      </w:r>
+      <w:bookmarkStart w:id="2" w:name="_MON_1727624541"/>
+      <w:bookmarkEnd w:id="2"/>
+      <w:r>
+        <w:rPr>
+          <w:lang w:val="en-US"/>
+        </w:rPr>
+        <w:object w:dxaOrig="8504" w:dyaOrig="3848" w14:anchorId="7E0FDE73">
+          <v:shape id="_x0000_i1027" type="#_x0000_t75" style="width:425.25pt;height:192.75pt" o:ole="">
+            <v:imagedata r:id="rId9" o:title=""/>
+          </v:shape>
+          <o:OLEObject Type="Embed" ProgID="Word.OpenDocumentText.12" ShapeID="_x0000_i1027" DrawAspect="Content" ObjectID="_1727811202" r:id="rId10"/>
+        </w:object>
+      </w:r>
+    </w:p>
+    <w:p>
+      <w:pPr>
+        <w:pStyle w:val="PargrafodaLista"/>
+        <w:numPr>
+          <w:ilvl w:val="0"/>
+          <w:numId w:val="3"/>
+        </w:numPr>
+        <w:rPr>
+          <w:lang w:val="en-US"/>
+        </w:rPr>
+      </w:pPr>
+      <w:r>
+        <w:rPr>
+          <w:b/>
+          <w:bCs/>
+          <w:lang w:val="en-US"/>
+        </w:rPr>
+        <w:t>Location:</w:t>
+      </w:r>
+      <w:r>
+        <w:rPr>
+          <w:lang w:val="en-US"/>
+        </w:rPr>
+        <w:t xml:space="preserve"> </w:t>
+      </w:r>
+      <w:r>
+        <w:rPr>
+          <w:lang w:val="en-US"/>
+        </w:rPr>
+        <w:t>ganttproject/src/main/java/net/sourceforge/ganttproject/AbstractChartImplementation.java</w:t>
+      </w:r>
+    </w:p>
+    <w:p>
+      <w:pPr>
+        <w:pStyle w:val="PargrafodaLista"/>
+        <w:ind w:left="1440"/>
+        <w:rPr>
+          <w:lang w:val="en-US"/>
+        </w:rPr>
+      </w:pPr>
+    </w:p>
+    <w:p>
+      <w:pPr>
+        <w:pStyle w:val="PargrafodaLista"/>
+        <w:numPr>
+          <w:ilvl w:val="0"/>
+          <w:numId w:val="3"/>
+        </w:numPr>
+        <w:rPr>
+          <w:lang w:val="en-US"/>
+        </w:rPr>
+      </w:pPr>
+      <w:r>
+        <w:rPr>
+          <w:b/>
+          <w:bCs/>
+          <w:lang w:val="en-US"/>
+        </w:rPr>
+        <w:t>Reasoning</w:t>
+      </w:r>
+      <w:r>
+        <w:rPr>
+          <w:lang w:val="en-US"/>
+        </w:rPr>
+        <w:t>: In this example we have a duplicated method. Both methods do the same thing only with a different name.</w:t>
+      </w:r>
+      <w:r>
+        <w:rPr>
+          <w:lang w:val="en-US"/>
+        </w:rPr>
+        <w:t xml:space="preserve"> It’s confusing and makes maintaining the code more difficult.</w:t>
+      </w:r>
+    </w:p>
+    <w:p>
+      <w:pPr>
+        <w:pStyle w:val="PargrafodaLista"/>
+        <w:rPr>
+          <w:lang w:val="en-US"/>
+        </w:rPr>
+      </w:pPr>
+    </w:p>
+    <w:p>
+      <w:pPr>
+        <w:pStyle w:val="PargrafodaLista"/>
+        <w:numPr>
+          <w:ilvl w:val="0"/>
+          <w:numId w:val="3"/>
+        </w:numPr>
+        <w:rPr>
+          <w:lang w:val="en-US"/>
+        </w:rPr>
+      </w:pPr>
+      <w:r>
+        <w:rPr>
+          <w:b/>
+          <w:bCs/>
+          <w:lang w:val="en-US"/>
+        </w:rPr>
+        <w:t xml:space="preserve">Refactoring suggestion: </w:t>
+      </w:r>
+      <w:r>
+        <w:rPr>
+          <w:lang w:val="en-US"/>
+        </w:rPr>
+        <w:t>Remove one of them and refactor the other methods that call the deleted one.</w:t>
+      </w:r>
+    </w:p>
+    <w:p/>
+    <w:p/>
+    <w:p/>
+    <w:p/>
+    <w:p/>
+    <w:p/>
+    <w:p/>
+    <w:p/>
+    <w:p/>
+    <w:p/>
+    <w:p/>
+    <w:p/>
+    <w:p/>
+    <w:p>
+      <w:pPr>
+        <w:pStyle w:val="PargrafodaLista"/>
+        <w:numPr>
+          <w:ilvl w:val="0"/>
+          <w:numId w:val="1"/>
+        </w:numPr>
+        <w:rPr>
+          <w:lang w:val="en-US"/>
+        </w:rPr>
+      </w:pPr>
+      <w:r>
+        <w:rPr>
+          <w:lang w:val="en-US"/>
+        </w:rPr>
+        <w:lastRenderedPageBreak/>
+        <w:t>Dead Code</w:t>
+      </w:r>
+      <w:r>
+        <w:rPr>
+          <w:lang w:val="en-US"/>
+        </w:rPr>
+        <w:br/>
+      </w:r>
+    </w:p>
+    <w:p>
+      <w:pPr>
+        <w:pStyle w:val="PargrafodaLista"/>
+        <w:numPr>
+          <w:ilvl w:val="0"/>
+          <w:numId w:val="5"/>
+        </w:numPr>
+        <w:rPr>
+          <w:lang w:val="en-US"/>
+        </w:rPr>
+      </w:pPr>
+      <w:r>
+        <w:rPr>
+          <w:b/>
+          <w:bCs/>
+          <w:lang w:val="en-US"/>
+        </w:rPr>
+        <w:t>Code snippet:</w:t>
+      </w:r>
+      <w:bookmarkStart w:id="3" w:name="_MON_1727625083"/>
+      <w:bookmarkEnd w:id="3"/>
+      <w:r>
+        <w:rPr>
+          <w:b/>
+          <w:bCs/>
+          <w:lang w:val="en-US"/>
+        </w:rPr>
+        <w:object w:dxaOrig="8504" w:dyaOrig="4754" w14:anchorId="41D5CAC1">
+          <v:shape id="_x0000_i1028" type="#_x0000_t75" style="width:425.25pt;height:237.75pt" o:ole="">
+            <v:imagedata r:id="rId11" o:title=""/>
+          </v:shape>
+          <o:OLEObject Type="Embed" ProgID="Word.OpenDocumentText.12" ShapeID="_x0000_i1028" DrawAspect="Content" ObjectID="_1727811203" r:id="rId12"/>
+        </w:object>
+      </w:r>
+      <w:r>
+        <w:rPr>
+          <w:b/>
+          <w:bCs/>
+          <w:lang w:val="en-US"/>
+        </w:rPr>
+        <w:t xml:space="preserve"> </w:t>
+      </w:r>
+    </w:p>
+    <w:p>
+      <w:pPr>
+        <w:pStyle w:val="PargrafodaLista"/>
+        <w:numPr>
+          <w:ilvl w:val="0"/>
+          <w:numId w:val="5"/>
+        </w:numPr>
+        <w:rPr>
+          <w:lang w:val="en-US"/>
+        </w:rPr>
+      </w:pPr>
+      <w:r>
+        <w:rPr>
+          <w:b/>
+          <w:bCs/>
+          <w:lang w:val="en-US"/>
+        </w:rPr>
+        <w:t>Location:</w:t>
+      </w:r>
+      <w:r>
+        <w:rPr>
+          <w:lang w:val="en-US"/>
+        </w:rPr>
+        <w:t xml:space="preserve"> ganttproject/src/main/java/net/sourceforge/ganttproject/wizard/AbstractFileChooserPage.java</w:t>
+      </w:r>
+    </w:p>
+    <w:p>
+      <w:pPr>
+        <w:pStyle w:val="PargrafodaLista"/>
+        <w:ind w:left="1440"/>
+        <w:rPr>
+          <w:lang w:val="en-US"/>
+        </w:rPr>
+      </w:pPr>
+    </w:p>
+    <w:p>
+      <w:pPr>
+        <w:pStyle w:val="PargrafodaLista"/>
+        <w:numPr>
+          <w:ilvl w:val="0"/>
+          <w:numId w:val="3"/>
+        </w:numPr>
+        <w:rPr>
+          <w:lang w:val="en-US"/>
+        </w:rPr>
+      </w:pPr>
+      <w:r>
+        <w:rPr>
+          <w:b/>
+          <w:bCs/>
+          <w:lang w:val="en-US"/>
+        </w:rPr>
+        <w:t>Reasoning</w:t>
+      </w:r>
+      <w:r>
+        <w:rPr>
+          <w:lang w:val="en-US"/>
+        </w:rPr>
+        <w:t xml:space="preserve">: In this example </w:t>
+      </w:r>
+      <w:r>
+        <w:rPr>
+          <w:lang w:val="en-US"/>
+        </w:rPr>
+        <w:t xml:space="preserve">we have a case of dead code. The </w:t>
+      </w:r>
+      <w:proofErr w:type="spellStart"/>
+      <w:proofErr w:type="gramStart"/>
+      <w:r>
+        <w:rPr>
+          <w:lang w:val="en-US"/>
+        </w:rPr>
+        <w:t>getSelectUrl</w:t>
+      </w:r>
+      <w:proofErr w:type="spellEnd"/>
+      <w:r>
+        <w:rPr>
+          <w:lang w:val="en-US"/>
+        </w:rPr>
+        <w:t>(</w:t>
+      </w:r>
+      <w:proofErr w:type="gramEnd"/>
+      <w:r>
+        <w:rPr>
+          <w:lang w:val="en-US"/>
+        </w:rPr>
+        <w:t xml:space="preserve">) method calls the </w:t>
+      </w:r>
+      <w:proofErr w:type="spellStart"/>
+      <w:r>
+        <w:rPr>
+          <w:lang w:val="en-US"/>
+        </w:rPr>
+        <w:t>reportMalformedUrl</w:t>
+      </w:r>
+      <w:proofErr w:type="spellEnd"/>
+      <w:r>
+        <w:rPr>
+          <w:lang w:val="en-US"/>
+        </w:rPr>
+        <w:t>(Exception e). We shouldn’t have a parameter that’s not used (Exception e), it’s misleading. Without the parameter the behavior would be the same.</w:t>
+      </w:r>
+    </w:p>
+    <w:p>
+      <w:pPr>
+        <w:pStyle w:val="PargrafodaLista"/>
+        <w:ind w:left="1440"/>
+        <w:rPr>
+          <w:lang w:val="en-US"/>
+        </w:rPr>
+      </w:pPr>
+      <w:r>
+        <w:rPr>
+          <w:lang w:val="en-US"/>
+        </w:rPr>
+        <w:t xml:space="preserve">Also the </w:t>
+      </w:r>
+      <w:proofErr w:type="spellStart"/>
+      <w:proofErr w:type="gramStart"/>
+      <w:r>
+        <w:rPr>
+          <w:lang w:val="en-US"/>
+        </w:rPr>
+        <w:t>getSelectUrl</w:t>
+      </w:r>
+      <w:proofErr w:type="spellEnd"/>
+      <w:r>
+        <w:rPr>
+          <w:lang w:val="en-US"/>
+        </w:rPr>
+        <w:t>(</w:t>
+      </w:r>
+      <w:proofErr w:type="gramEnd"/>
+      <w:r>
+        <w:rPr>
+          <w:lang w:val="en-US"/>
+        </w:rPr>
+        <w:t xml:space="preserve">) is calling a method that does nothing. </w:t>
+      </w:r>
+      <w:proofErr w:type="spellStart"/>
+      <w:r>
+        <w:rPr>
+          <w:lang w:val="en-US"/>
+        </w:rPr>
+        <w:t>Its</w:t>
+      </w:r>
+      <w:proofErr w:type="spellEnd"/>
+      <w:r>
+        <w:rPr>
+          <w:lang w:val="en-US"/>
+        </w:rPr>
+        <w:t xml:space="preserve"> confusing for whoever is maintaining the code.</w:t>
+      </w:r>
+      <w:r>
+        <w:rPr>
+          <w:lang w:val="en-US"/>
+        </w:rPr>
+        <w:br/>
+      </w:r>
+    </w:p>
+    <w:p>
+      <w:pPr>
+        <w:pStyle w:val="PargrafodaLista"/>
+        <w:numPr>
+          <w:ilvl w:val="0"/>
+          <w:numId w:val="4"/>
+        </w:numPr>
+        <w:rPr>
+          <w:lang w:val="en-US"/>
+        </w:rPr>
+      </w:pPr>
+      <w:r>
+        <w:rPr>
+          <w:b/>
+          <w:bCs/>
+          <w:lang w:val="en-US"/>
+        </w:rPr>
+        <w:t xml:space="preserve">Refactoring suggestion: </w:t>
+      </w:r>
+      <w:r>
+        <w:rPr>
+          <w:lang w:val="en-US"/>
+        </w:rPr>
+        <w:t xml:space="preserve">Remove the </w:t>
+      </w:r>
+      <w:proofErr w:type="spellStart"/>
+      <w:proofErr w:type="gramStart"/>
+      <w:r>
+        <w:rPr>
+          <w:lang w:val="en-US"/>
+        </w:rPr>
+        <w:t>reportMalformedUrl</w:t>
+      </w:r>
+      <w:proofErr w:type="spellEnd"/>
+      <w:r>
+        <w:rPr>
+          <w:lang w:val="en-US"/>
+        </w:rPr>
+        <w:t>(</w:t>
+      </w:r>
+      <w:proofErr w:type="gramEnd"/>
+      <w:r>
+        <w:rPr>
+          <w:lang w:val="en-US"/>
+        </w:rPr>
+        <w:t>) altogether or implement the method.</w:t>
+      </w:r>
+      <w:bookmarkStart w:id="4" w:name="_MON_1727625513"/>
+      <w:bookmarkEnd w:id="4"/>
+      <w:r>
+        <w:rPr>
+          <w:lang w:val="en-US"/>
+        </w:rPr>
+        <w:object w:dxaOrig="8504" w:dyaOrig="3848" w14:anchorId="41D01406">
+          <v:shape id="_x0000_i1029" type="#_x0000_t75" style="width:402pt;height:181.5pt" o:ole="">
+            <v:imagedata r:id="rId13" o:title=""/>
+          </v:shape>
+          <o:OLEObject Type="Embed" ProgID="Word.OpenDocumentText.12" ShapeID="_x0000_i1029" DrawAspect="Content" ObjectID="_1727811204" r:id="rId14"/>
+        </w:object>
+      </w:r>
+    </w:p>
     <w:p/>
     <w:sectPr>
-      <w:pgSz w:w="12240" w:h="15840"/>
-      <w:pgMar w:top="1417" w:right="1701" w:bottom="1417" w:left="1701" w:header="720" w:footer="720" w:gutter="0"/>
-      <w:cols w:space="720"/>
+      <w:pgSz w:w="11906" w:h="16838"/>
+      <w:pgMar w:top="1417" w:right="1701" w:bottom="1417" w:left="567" w:header="708" w:footer="708" w:gutter="0"/>
+      <w:cols w:space="708"/>
       <w:docGrid w:linePitch="360"/>
     </w:sectPr>
   </w:body>
 </w:document>
+</file>
+
+<file path=word/numbering.xml><?xml version="1.0" encoding="utf-8"?>
+<w:numbering xmlns:wpc="http://schemas.microsoft.com/office/word/2010/wordprocessingCanvas" xmlns:cx="http://schemas.microsoft.com/office/drawing/2014/chartex" xmlns:cx1="http://schemas.microsoft.com/office/drawing/2015/9/8/chartex" xmlns:cx2="http://schemas.microsoft.com/office/drawing/2015/10/21/chartex" xmlns:cx3="http://schemas.microsoft.com/office/drawing/2016/5/9/chartex" xmlns:cx4="http://schemas.microsoft.com/office/drawing/2016/5/10/chartex" xmlns:cx5="http://schemas.microsoft.com/office/drawing/2016/5/11/chartex" xmlns:cx6="http://schemas.microsoft.com/office/drawing/2016/5/12/chartex" xmlns:cx7="http://schemas.microsoft.com/office/drawing/2016/5/13/chartex" xmlns:cx8="http://schemas.microsoft.com/office/drawing/2016/5/14/chartex" xmlns:mc="http://schemas.openxmlformats.org/markup-compatibility/2006" xmlns:aink="http://schemas.microsoft.com/office/drawing/2016/ink" xmlns:am3d="http://schemas.microsoft.com/office/drawing/2017/model3d" xmlns:o="urn:schemas-microsoft-com:office:office" xmlns:oel="http://schemas.microsoft.com/office/2019/extlst" xmlns:r="http://schemas.openxmlformats.org/officeDocument/2006/relationships" xmlns:m="http://schemas.openxmlformats.org/officeDocument/2006/math" xmlns:v="urn:schemas-microsoft-com:vml" xmlns:wp14="http://schemas.microsoft.com/office/word/2010/wordprocessingDrawing" xmlns:wp="http://schemas.openxmlformats.org/drawingml/2006/wordprocessingDrawing" xmlns:w10="urn:schemas-microsoft-com:office:word" xmlns:w="http://schemas.openxmlformats.org/wordprocessingml/2006/main" xmlns:w14="http://schemas.microsoft.com/office/word/2010/wordml" xmlns:w15="http://schemas.microsoft.com/office/word/2012/wordml" xmlns:w16cex="http://schemas.microsoft.com/office/word/2018/wordml/cex" xmlns:w16cid="http://schemas.microsoft.com/office/word/2016/wordml/cid" xmlns:w16="http://schemas.microsoft.com/office/word/2018/wordml" xmlns:w16sdtdh="http://schemas.microsoft.com/office/word/2020/wordml/sdtdatahash" xmlns:w16se="http://schemas.microsoft.com/office/word/2015/wordml/symex" xmlns:wpg="http://schemas.microsoft.com/office/word/2010/wordprocessingGroup" xmlns:wpi="http://schemas.microsoft.com/office/word/2010/wordprocessingInk" xmlns:wne="http://schemas.microsoft.com/office/word/2006/wordml" xmlns:wps="http://schemas.microsoft.com/office/word/2010/wordprocessingShape" mc:Ignorable="w14 w15 w16se w16cid w16 w16cex w16sdtdh wp14">
+  <w:abstractNum w:abstractNumId="0" w15:restartNumberingAfterBreak="0">
+    <w:nsid w:val="116746AB"/>
+    <w:multiLevelType w:val="hybridMultilevel"/>
+    <w:tmpl w:val="ECB6AA24"/>
+    <w:lvl w:ilvl="0" w:tplc="08160001">
+      <w:start w:val="1"/>
+      <w:numFmt w:val="bullet"/>
+      <w:lvlText w:val=""/>
+      <w:lvlJc w:val="left"/>
+      <w:pPr>
+        <w:ind w:left="1440" w:hanging="360"/>
+      </w:pPr>
+      <w:rPr>
+        <w:rFonts w:ascii="Symbol" w:hAnsi="Symbol" w:hint="default"/>
+      </w:rPr>
+    </w:lvl>
+    <w:lvl w:ilvl="1" w:tplc="08160003" w:tentative="1">
+      <w:start w:val="1"/>
+      <w:numFmt w:val="bullet"/>
+      <w:lvlText w:val="o"/>
+      <w:lvlJc w:val="left"/>
+      <w:pPr>
+        <w:ind w:left="2160" w:hanging="360"/>
+      </w:pPr>
+      <w:rPr>
+        <w:rFonts w:ascii="Courier New" w:hAnsi="Courier New" w:cs="Courier New" w:hint="default"/>
+      </w:rPr>
+    </w:lvl>
+    <w:lvl w:ilvl="2" w:tplc="08160005" w:tentative="1">
+      <w:start w:val="1"/>
+      <w:numFmt w:val="bullet"/>
+      <w:lvlText w:val=""/>
+      <w:lvlJc w:val="left"/>
+      <w:pPr>
+        <w:ind w:left="2880" w:hanging="360"/>
+      </w:pPr>
+      <w:rPr>
+        <w:rFonts w:ascii="Wingdings" w:hAnsi="Wingdings" w:hint="default"/>
+      </w:rPr>
+    </w:lvl>
+    <w:lvl w:ilvl="3" w:tplc="08160001" w:tentative="1">
+      <w:start w:val="1"/>
+      <w:numFmt w:val="bullet"/>
+      <w:lvlText w:val=""/>
+      <w:lvlJc w:val="left"/>
+      <w:pPr>
+        <w:ind w:left="3600" w:hanging="360"/>
+      </w:pPr>
+      <w:rPr>
+        <w:rFonts w:ascii="Symbol" w:hAnsi="Symbol" w:hint="default"/>
+      </w:rPr>
+    </w:lvl>
+    <w:lvl w:ilvl="4" w:tplc="08160003" w:tentative="1">
+      <w:start w:val="1"/>
+      <w:numFmt w:val="bullet"/>
+      <w:lvlText w:val="o"/>
+      <w:lvlJc w:val="left"/>
+      <w:pPr>
+        <w:ind w:left="4320" w:hanging="360"/>
+      </w:pPr>
+      <w:rPr>
+        <w:rFonts w:ascii="Courier New" w:hAnsi="Courier New" w:cs="Courier New" w:hint="default"/>
+      </w:rPr>
+    </w:lvl>
+    <w:lvl w:ilvl="5" w:tplc="08160005" w:tentative="1">
+      <w:start w:val="1"/>
+      <w:numFmt w:val="bullet"/>
+      <w:lvlText w:val=""/>
+      <w:lvlJc w:val="left"/>
+      <w:pPr>
+        <w:ind w:left="5040" w:hanging="360"/>
+      </w:pPr>
+      <w:rPr>
+        <w:rFonts w:ascii="Wingdings" w:hAnsi="Wingdings" w:hint="default"/>
+      </w:rPr>
+    </w:lvl>
+    <w:lvl w:ilvl="6" w:tplc="08160001" w:tentative="1">
+      <w:start w:val="1"/>
+      <w:numFmt w:val="bullet"/>
+      <w:lvlText w:val=""/>
+      <w:lvlJc w:val="left"/>
+      <w:pPr>
+        <w:ind w:left="5760" w:hanging="360"/>
+      </w:pPr>
+      <w:rPr>
+        <w:rFonts w:ascii="Symbol" w:hAnsi="Symbol" w:hint="default"/>
+      </w:rPr>
+    </w:lvl>
+    <w:lvl w:ilvl="7" w:tplc="08160003" w:tentative="1">
+      <w:start w:val="1"/>
+      <w:numFmt w:val="bullet"/>
+      <w:lvlText w:val="o"/>
+      <w:lvlJc w:val="left"/>
+      <w:pPr>
+        <w:ind w:left="6480" w:hanging="360"/>
+      </w:pPr>
+      <w:rPr>
+        <w:rFonts w:ascii="Courier New" w:hAnsi="Courier New" w:cs="Courier New" w:hint="default"/>
+      </w:rPr>
+    </w:lvl>
+    <w:lvl w:ilvl="8" w:tplc="08160005" w:tentative="1">
+      <w:start w:val="1"/>
+      <w:numFmt w:val="bullet"/>
+      <w:lvlText w:val=""/>
+      <w:lvlJc w:val="left"/>
+      <w:pPr>
+        <w:ind w:left="7200" w:hanging="360"/>
+      </w:pPr>
+      <w:rPr>
+        <w:rFonts w:ascii="Wingdings" w:hAnsi="Wingdings" w:hint="default"/>
+      </w:rPr>
+    </w:lvl>
+  </w:abstractNum>
+  <w:abstractNum w:abstractNumId="1" w15:restartNumberingAfterBreak="0">
+    <w:nsid w:val="12B00E9A"/>
+    <w:multiLevelType w:val="hybridMultilevel"/>
+    <w:tmpl w:val="AA982558"/>
+    <w:lvl w:ilvl="0" w:tplc="08160001">
+      <w:start w:val="1"/>
+      <w:numFmt w:val="bullet"/>
+      <w:lvlText w:val=""/>
+      <w:lvlJc w:val="left"/>
+      <w:pPr>
+        <w:ind w:left="1440" w:hanging="360"/>
+      </w:pPr>
+      <w:rPr>
+        <w:rFonts w:ascii="Symbol" w:hAnsi="Symbol" w:hint="default"/>
+      </w:rPr>
+    </w:lvl>
+    <w:lvl w:ilvl="1" w:tplc="08160003" w:tentative="1">
+      <w:start w:val="1"/>
+      <w:numFmt w:val="bullet"/>
+      <w:lvlText w:val="o"/>
+      <w:lvlJc w:val="left"/>
+      <w:pPr>
+        <w:ind w:left="2160" w:hanging="360"/>
+      </w:pPr>
+      <w:rPr>
+        <w:rFonts w:ascii="Courier New" w:hAnsi="Courier New" w:cs="Courier New" w:hint="default"/>
+      </w:rPr>
+    </w:lvl>
+    <w:lvl w:ilvl="2" w:tplc="08160005" w:tentative="1">
+      <w:start w:val="1"/>
+      <w:numFmt w:val="bullet"/>
+      <w:lvlText w:val=""/>
+      <w:lvlJc w:val="left"/>
+      <w:pPr>
+        <w:ind w:left="2880" w:hanging="360"/>
+      </w:pPr>
+      <w:rPr>
+        <w:rFonts w:ascii="Wingdings" w:hAnsi="Wingdings" w:hint="default"/>
+      </w:rPr>
+    </w:lvl>
+    <w:lvl w:ilvl="3" w:tplc="08160001" w:tentative="1">
+      <w:start w:val="1"/>
+      <w:numFmt w:val="bullet"/>
+      <w:lvlText w:val=""/>
+      <w:lvlJc w:val="left"/>
+      <w:pPr>
+        <w:ind w:left="3600" w:hanging="360"/>
+      </w:pPr>
+      <w:rPr>
+        <w:rFonts w:ascii="Symbol" w:hAnsi="Symbol" w:hint="default"/>
+      </w:rPr>
+    </w:lvl>
+    <w:lvl w:ilvl="4" w:tplc="08160003" w:tentative="1">
+      <w:start w:val="1"/>
+      <w:numFmt w:val="bullet"/>
+      <w:lvlText w:val="o"/>
+      <w:lvlJc w:val="left"/>
+      <w:pPr>
+        <w:ind w:left="4320" w:hanging="360"/>
+      </w:pPr>
+      <w:rPr>
+        <w:rFonts w:ascii="Courier New" w:hAnsi="Courier New" w:cs="Courier New" w:hint="default"/>
+      </w:rPr>
+    </w:lvl>
+    <w:lvl w:ilvl="5" w:tplc="08160005" w:tentative="1">
+      <w:start w:val="1"/>
+      <w:numFmt w:val="bullet"/>
+      <w:lvlText w:val=""/>
+      <w:lvlJc w:val="left"/>
+      <w:pPr>
+        <w:ind w:left="5040" w:hanging="360"/>
+      </w:pPr>
+      <w:rPr>
+        <w:rFonts w:ascii="Wingdings" w:hAnsi="Wingdings" w:hint="default"/>
+      </w:rPr>
+    </w:lvl>
+    <w:lvl w:ilvl="6" w:tplc="08160001" w:tentative="1">
+      <w:start w:val="1"/>
+      <w:numFmt w:val="bullet"/>
+      <w:lvlText w:val=""/>
+      <w:lvlJc w:val="left"/>
+      <w:pPr>
+        <w:ind w:left="5760" w:hanging="360"/>
+      </w:pPr>
+      <w:rPr>
+        <w:rFonts w:ascii="Symbol" w:hAnsi="Symbol" w:hint="default"/>
+      </w:rPr>
+    </w:lvl>
+    <w:lvl w:ilvl="7" w:tplc="08160003" w:tentative="1">
+      <w:start w:val="1"/>
+      <w:numFmt w:val="bullet"/>
+      <w:lvlText w:val="o"/>
+      <w:lvlJc w:val="left"/>
+      <w:pPr>
+        <w:ind w:left="6480" w:hanging="360"/>
+      </w:pPr>
+      <w:rPr>
+        <w:rFonts w:ascii="Courier New" w:hAnsi="Courier New" w:cs="Courier New" w:hint="default"/>
+      </w:rPr>
+    </w:lvl>
+    <w:lvl w:ilvl="8" w:tplc="08160005" w:tentative="1">
+      <w:start w:val="1"/>
+      <w:numFmt w:val="bullet"/>
+      <w:lvlText w:val=""/>
+      <w:lvlJc w:val="left"/>
+      <w:pPr>
+        <w:ind w:left="7200" w:hanging="360"/>
+      </w:pPr>
+      <w:rPr>
+        <w:rFonts w:ascii="Wingdings" w:hAnsi="Wingdings" w:hint="default"/>
+      </w:rPr>
+    </w:lvl>
+  </w:abstractNum>
+  <w:abstractNum w:abstractNumId="2" w15:restartNumberingAfterBreak="0">
+    <w:nsid w:val="2DE0174A"/>
+    <w:multiLevelType w:val="hybridMultilevel"/>
+    <w:tmpl w:val="578E654A"/>
+    <w:lvl w:ilvl="0" w:tplc="08160001">
+      <w:start w:val="1"/>
+      <w:numFmt w:val="bullet"/>
+      <w:lvlText w:val=""/>
+      <w:lvlJc w:val="left"/>
+      <w:pPr>
+        <w:ind w:left="1440" w:hanging="360"/>
+      </w:pPr>
+      <w:rPr>
+        <w:rFonts w:ascii="Symbol" w:hAnsi="Symbol" w:hint="default"/>
+      </w:rPr>
+    </w:lvl>
+    <w:lvl w:ilvl="1" w:tplc="08160003" w:tentative="1">
+      <w:start w:val="1"/>
+      <w:numFmt w:val="bullet"/>
+      <w:lvlText w:val="o"/>
+      <w:lvlJc w:val="left"/>
+      <w:pPr>
+        <w:ind w:left="2160" w:hanging="360"/>
+      </w:pPr>
+      <w:rPr>
+        <w:rFonts w:ascii="Courier New" w:hAnsi="Courier New" w:cs="Courier New" w:hint="default"/>
+      </w:rPr>
+    </w:lvl>
+    <w:lvl w:ilvl="2" w:tplc="08160005" w:tentative="1">
+      <w:start w:val="1"/>
+      <w:numFmt w:val="bullet"/>
+      <w:lvlText w:val=""/>
+      <w:lvlJc w:val="left"/>
+      <w:pPr>
+        <w:ind w:left="2880" w:hanging="360"/>
+      </w:pPr>
+      <w:rPr>
+        <w:rFonts w:ascii="Wingdings" w:hAnsi="Wingdings" w:hint="default"/>
+      </w:rPr>
+    </w:lvl>
+    <w:lvl w:ilvl="3" w:tplc="08160001" w:tentative="1">
+      <w:start w:val="1"/>
+      <w:numFmt w:val="bullet"/>
+      <w:lvlText w:val=""/>
+      <w:lvlJc w:val="left"/>
+      <w:pPr>
+        <w:ind w:left="3600" w:hanging="360"/>
+      </w:pPr>
+      <w:rPr>
+        <w:rFonts w:ascii="Symbol" w:hAnsi="Symbol" w:hint="default"/>
+      </w:rPr>
+    </w:lvl>
+    <w:lvl w:ilvl="4" w:tplc="08160003" w:tentative="1">
+      <w:start w:val="1"/>
+      <w:numFmt w:val="bullet"/>
+      <w:lvlText w:val="o"/>
+      <w:lvlJc w:val="left"/>
+      <w:pPr>
+        <w:ind w:left="4320" w:hanging="360"/>
+      </w:pPr>
+      <w:rPr>
+        <w:rFonts w:ascii="Courier New" w:hAnsi="Courier New" w:cs="Courier New" w:hint="default"/>
+      </w:rPr>
+    </w:lvl>
+    <w:lvl w:ilvl="5" w:tplc="08160005" w:tentative="1">
+      <w:start w:val="1"/>
+      <w:numFmt w:val="bullet"/>
+      <w:lvlText w:val=""/>
+      <w:lvlJc w:val="left"/>
+      <w:pPr>
+        <w:ind w:left="5040" w:hanging="360"/>
+      </w:pPr>
+      <w:rPr>
+        <w:rFonts w:ascii="Wingdings" w:hAnsi="Wingdings" w:hint="default"/>
+      </w:rPr>
+    </w:lvl>
+    <w:lvl w:ilvl="6" w:tplc="08160001" w:tentative="1">
+      <w:start w:val="1"/>
+      <w:numFmt w:val="bullet"/>
+      <w:lvlText w:val=""/>
+      <w:lvlJc w:val="left"/>
+      <w:pPr>
+        <w:ind w:left="5760" w:hanging="360"/>
+      </w:pPr>
+      <w:rPr>
+        <w:rFonts w:ascii="Symbol" w:hAnsi="Symbol" w:hint="default"/>
+      </w:rPr>
+    </w:lvl>
+    <w:lvl w:ilvl="7" w:tplc="08160003" w:tentative="1">
+      <w:start w:val="1"/>
+      <w:numFmt w:val="bullet"/>
+      <w:lvlText w:val="o"/>
+      <w:lvlJc w:val="left"/>
+      <w:pPr>
+        <w:ind w:left="6480" w:hanging="360"/>
+      </w:pPr>
+      <w:rPr>
+        <w:rFonts w:ascii="Courier New" w:hAnsi="Courier New" w:cs="Courier New" w:hint="default"/>
+      </w:rPr>
+    </w:lvl>
+    <w:lvl w:ilvl="8" w:tplc="08160005" w:tentative="1">
+      <w:start w:val="1"/>
+      <w:numFmt w:val="bullet"/>
+      <w:lvlText w:val=""/>
+      <w:lvlJc w:val="left"/>
+      <w:pPr>
+        <w:ind w:left="7200" w:hanging="360"/>
+      </w:pPr>
+      <w:rPr>
+        <w:rFonts w:ascii="Wingdings" w:hAnsi="Wingdings" w:hint="default"/>
+      </w:rPr>
+    </w:lvl>
+  </w:abstractNum>
+  <w:abstractNum w:abstractNumId="3" w15:restartNumberingAfterBreak="0">
+    <w:nsid w:val="30FE39C2"/>
+    <w:multiLevelType w:val="hybridMultilevel"/>
+    <w:tmpl w:val="5B3A197E"/>
+    <w:lvl w:ilvl="0" w:tplc="08160001">
+      <w:start w:val="1"/>
+      <w:numFmt w:val="bullet"/>
+      <w:lvlText w:val=""/>
+      <w:lvlJc w:val="left"/>
+      <w:pPr>
+        <w:ind w:left="1440" w:hanging="360"/>
+      </w:pPr>
+      <w:rPr>
+        <w:rFonts w:ascii="Symbol" w:hAnsi="Symbol" w:hint="default"/>
+      </w:rPr>
+    </w:lvl>
+    <w:lvl w:ilvl="1" w:tplc="08160003" w:tentative="1">
+      <w:start w:val="1"/>
+      <w:numFmt w:val="bullet"/>
+      <w:lvlText w:val="o"/>
+      <w:lvlJc w:val="left"/>
+      <w:pPr>
+        <w:ind w:left="2160" w:hanging="360"/>
+      </w:pPr>
+      <w:rPr>
+        <w:rFonts w:ascii="Courier New" w:hAnsi="Courier New" w:cs="Courier New" w:hint="default"/>
+      </w:rPr>
+    </w:lvl>
+    <w:lvl w:ilvl="2" w:tplc="08160005" w:tentative="1">
+      <w:start w:val="1"/>
+      <w:numFmt w:val="bullet"/>
+      <w:lvlText w:val=""/>
+      <w:lvlJc w:val="left"/>
+      <w:pPr>
+        <w:ind w:left="2880" w:hanging="360"/>
+      </w:pPr>
+      <w:rPr>
+        <w:rFonts w:ascii="Wingdings" w:hAnsi="Wingdings" w:hint="default"/>
+      </w:rPr>
+    </w:lvl>
+    <w:lvl w:ilvl="3" w:tplc="08160001" w:tentative="1">
+      <w:start w:val="1"/>
+      <w:numFmt w:val="bullet"/>
+      <w:lvlText w:val=""/>
+      <w:lvlJc w:val="left"/>
+      <w:pPr>
+        <w:ind w:left="3600" w:hanging="360"/>
+      </w:pPr>
+      <w:rPr>
+        <w:rFonts w:ascii="Symbol" w:hAnsi="Symbol" w:hint="default"/>
+      </w:rPr>
+    </w:lvl>
+    <w:lvl w:ilvl="4" w:tplc="08160003" w:tentative="1">
+      <w:start w:val="1"/>
+      <w:numFmt w:val="bullet"/>
+      <w:lvlText w:val="o"/>
+      <w:lvlJc w:val="left"/>
+      <w:pPr>
+        <w:ind w:left="4320" w:hanging="360"/>
+      </w:pPr>
+      <w:rPr>
+        <w:rFonts w:ascii="Courier New" w:hAnsi="Courier New" w:cs="Courier New" w:hint="default"/>
+      </w:rPr>
+    </w:lvl>
+    <w:lvl w:ilvl="5" w:tplc="08160005" w:tentative="1">
+      <w:start w:val="1"/>
+      <w:numFmt w:val="bullet"/>
+      <w:lvlText w:val=""/>
+      <w:lvlJc w:val="left"/>
+      <w:pPr>
+        <w:ind w:left="5040" w:hanging="360"/>
+      </w:pPr>
+      <w:rPr>
+        <w:rFonts w:ascii="Wingdings" w:hAnsi="Wingdings" w:hint="default"/>
+      </w:rPr>
+    </w:lvl>
+    <w:lvl w:ilvl="6" w:tplc="08160001" w:tentative="1">
+      <w:start w:val="1"/>
+      <w:numFmt w:val="bullet"/>
+      <w:lvlText w:val=""/>
+      <w:lvlJc w:val="left"/>
+      <w:pPr>
+        <w:ind w:left="5760" w:hanging="360"/>
+      </w:pPr>
+      <w:rPr>
+        <w:rFonts w:ascii="Symbol" w:hAnsi="Symbol" w:hint="default"/>
+      </w:rPr>
+    </w:lvl>
+    <w:lvl w:ilvl="7" w:tplc="08160003" w:tentative="1">
+      <w:start w:val="1"/>
+      <w:numFmt w:val="bullet"/>
+      <w:lvlText w:val="o"/>
+      <w:lvlJc w:val="left"/>
+      <w:pPr>
+        <w:ind w:left="6480" w:hanging="360"/>
+      </w:pPr>
+      <w:rPr>
+        <w:rFonts w:ascii="Courier New" w:hAnsi="Courier New" w:cs="Courier New" w:hint="default"/>
+      </w:rPr>
+    </w:lvl>
+    <w:lvl w:ilvl="8" w:tplc="08160005" w:tentative="1">
+      <w:start w:val="1"/>
+      <w:numFmt w:val="bullet"/>
+      <w:lvlText w:val=""/>
+      <w:lvlJc w:val="left"/>
+      <w:pPr>
+        <w:ind w:left="7200" w:hanging="360"/>
+      </w:pPr>
+      <w:rPr>
+        <w:rFonts w:ascii="Wingdings" w:hAnsi="Wingdings" w:hint="default"/>
+      </w:rPr>
+    </w:lvl>
+  </w:abstractNum>
+  <w:abstractNum w:abstractNumId="4" w15:restartNumberingAfterBreak="0">
+    <w:nsid w:val="50035C22"/>
+    <w:multiLevelType w:val="hybridMultilevel"/>
+    <w:tmpl w:val="71C2B860"/>
+    <w:lvl w:ilvl="0" w:tplc="0816000F">
+      <w:start w:val="1"/>
+      <w:numFmt w:val="decimal"/>
+      <w:lvlText w:val="%1."/>
+      <w:lvlJc w:val="left"/>
+      <w:pPr>
+        <w:ind w:left="720" w:hanging="360"/>
+      </w:pPr>
+    </w:lvl>
+    <w:lvl w:ilvl="1" w:tplc="08160019" w:tentative="1">
+      <w:start w:val="1"/>
+      <w:numFmt w:val="lowerLetter"/>
+      <w:lvlText w:val="%2."/>
+      <w:lvlJc w:val="left"/>
+      <w:pPr>
+        <w:ind w:left="1440" w:hanging="360"/>
+      </w:pPr>
+    </w:lvl>
+    <w:lvl w:ilvl="2" w:tplc="0816001B" w:tentative="1">
+      <w:start w:val="1"/>
+      <w:numFmt w:val="lowerRoman"/>
+      <w:lvlText w:val="%3."/>
+      <w:lvlJc w:val="right"/>
+      <w:pPr>
+        <w:ind w:left="2160" w:hanging="180"/>
+      </w:pPr>
+    </w:lvl>
+    <w:lvl w:ilvl="3" w:tplc="0816000F" w:tentative="1">
+      <w:start w:val="1"/>
+      <w:numFmt w:val="decimal"/>
+      <w:lvlText w:val="%4."/>
+      <w:lvlJc w:val="left"/>
+      <w:pPr>
+        <w:ind w:left="2880" w:hanging="360"/>
+      </w:pPr>
+    </w:lvl>
+    <w:lvl w:ilvl="4" w:tplc="08160019" w:tentative="1">
+      <w:start w:val="1"/>
+      <w:numFmt w:val="lowerLetter"/>
+      <w:lvlText w:val="%5."/>
+      <w:lvlJc w:val="left"/>
+      <w:pPr>
+        <w:ind w:left="3600" w:hanging="360"/>
+      </w:pPr>
+    </w:lvl>
+    <w:lvl w:ilvl="5" w:tplc="0816001B" w:tentative="1">
+      <w:start w:val="1"/>
+      <w:numFmt w:val="lowerRoman"/>
+      <w:lvlText w:val="%6."/>
+      <w:lvlJc w:val="right"/>
+      <w:pPr>
+        <w:ind w:left="4320" w:hanging="180"/>
+      </w:pPr>
+    </w:lvl>
+    <w:lvl w:ilvl="6" w:tplc="0816000F" w:tentative="1">
+      <w:start w:val="1"/>
+      <w:numFmt w:val="decimal"/>
+      <w:lvlText w:val="%7."/>
+      <w:lvlJc w:val="left"/>
+      <w:pPr>
+        <w:ind w:left="5040" w:hanging="360"/>
+      </w:pPr>
+    </w:lvl>
+    <w:lvl w:ilvl="7" w:tplc="08160019" w:tentative="1">
+      <w:start w:val="1"/>
+      <w:numFmt w:val="lowerLetter"/>
+      <w:lvlText w:val="%8."/>
+      <w:lvlJc w:val="left"/>
+      <w:pPr>
+        <w:ind w:left="5760" w:hanging="360"/>
+      </w:pPr>
+    </w:lvl>
+    <w:lvl w:ilvl="8" w:tplc="0816001B" w:tentative="1">
+      <w:start w:val="1"/>
+      <w:numFmt w:val="lowerRoman"/>
+      <w:lvlText w:val="%9."/>
+      <w:lvlJc w:val="right"/>
+      <w:pPr>
+        <w:ind w:left="6480" w:hanging="180"/>
+      </w:pPr>
+    </w:lvl>
+  </w:abstractNum>
+  <w:num w:numId="1" w16cid:durableId="1250117419">
+    <w:abstractNumId w:val="4"/>
+  </w:num>
+  <w:num w:numId="2" w16cid:durableId="173495014">
+    <w:abstractNumId w:val="0"/>
+  </w:num>
+  <w:num w:numId="3" w16cid:durableId="2069573299">
+    <w:abstractNumId w:val="3"/>
+  </w:num>
+  <w:num w:numId="4" w16cid:durableId="1249925495">
+    <w:abstractNumId w:val="1"/>
+  </w:num>
+  <w:num w:numId="5" w16cid:durableId="81270015">
+    <w:abstractNumId w:val="2"/>
+  </w:num>
+</w:numbering>
 </file>
 
 <file path=word/styles.xml><?xml version="1.0" encoding="utf-8"?>
@@ -412,7 +1718,29 @@
     <w:name w:val="Normal"/>
     <w:qFormat/>
   </w:style>
-  <w:style w:type="character" w:default="1" w:styleId="Fontepargpadro">
+  <w:style w:type="paragraph" w:styleId="Ttulo1">
+    <w:name w:val="heading 1"/>
+    <w:basedOn w:val="Normal"/>
+    <w:next w:val="Normal"/>
+    <w:link w:val="Ttulo1Carter"/>
+    <w:uiPriority w:val="9"/>
+    <w:qFormat/>
+    <w:rsid w:val="006B3B43"/>
+    <w:pPr>
+      <w:keepNext/>
+      <w:keepLines/>
+      <w:spacing w:before="240" w:after="0"/>
+      <w:outlineLvl w:val="0"/>
+    </w:pPr>
+    <w:rPr>
+      <w:rFonts w:ascii="Calibri Light" w:eastAsia="Times New Roman" w:hAnsi="Calibri Light" w:cs="Times New Roman"/>
+      <w:color w:val="2F5496"/>
+      <w:sz w:val="32"/>
+      <w:szCs w:val="32"/>
+      <w:lang w:val="pt-PT" w:eastAsia="en-US"/>
+    </w:rPr>
+  </w:style>
+  <w:style w:type="character" w:default="1" w:styleId="Tipodeletrapredefinidodopargrafo">
     <w:name w:val="Default Paragraph Font"/>
     <w:uiPriority w:val="1"/>
     <w:semiHidden/>
@@ -438,6 +1766,35 @@
     <w:uiPriority w:val="99"/>
     <w:semiHidden/>
     <w:unhideWhenUsed/>
+  </w:style>
+  <w:style w:type="character" w:customStyle="1" w:styleId="Ttulo1Carter">
+    <w:name w:val="Título 1 Caráter"/>
+    <w:basedOn w:val="Tipodeletrapredefinidodopargrafo"/>
+    <w:link w:val="Ttulo1"/>
+    <w:uiPriority w:val="9"/>
+    <w:rsid w:val="006B3B43"/>
+    <w:rPr>
+      <w:rFonts w:ascii="Calibri Light" w:eastAsia="Times New Roman" w:hAnsi="Calibri Light" w:cs="Times New Roman"/>
+      <w:color w:val="2F5496"/>
+      <w:sz w:val="32"/>
+      <w:szCs w:val="32"/>
+      <w:lang w:val="pt-PT" w:eastAsia="en-US"/>
+    </w:rPr>
+  </w:style>
+  <w:style w:type="paragraph" w:styleId="PargrafodaLista">
+    <w:name w:val="List Paragraph"/>
+    <w:basedOn w:val="Normal"/>
+    <w:uiPriority w:val="34"/>
+    <w:qFormat/>
+    <w:rsid w:val="006B3B43"/>
+    <w:pPr>
+      <w:ind w:left="720"/>
+      <w:contextualSpacing/>
+    </w:pPr>
+    <w:rPr>
+      <w:rFonts w:ascii="Calibri" w:eastAsia="Calibri" w:hAnsi="Calibri" w:cs="Times New Roman"/>
+      <w:lang w:val="pt-PT" w:eastAsia="en-US"/>
+    </w:rPr>
   </w:style>
 </w:styles>
 </file>

</xml_diff>